<commit_message>
minor correction to documentation
</commit_message>
<xml_diff>
--- a/Doc/CAN Logger (manual).docx
+++ b/Doc/CAN Logger (manual).docx
@@ -39,7 +39,16 @@
         <w:t xml:space="preserve"> card</w:t>
       </w:r>
       <w:r>
-        <w:t>. It has following features:</w:t>
+        <w:t xml:space="preserve">. It </w:t>
+      </w:r>
+      <w:r>
+        <w:t xml:space="preserve">     </w:t>
+      </w:r>
+      <w:r>
+        <w:t xml:space="preserve">        </w:t>
+      </w:r>
+      <w:r>
+        <w:t>has following features:</w:t>
       </w:r>
     </w:p>
     <w:p>
@@ -52,7 +61,19 @@
         <w:ind w:left="720"/>
       </w:pPr>
       <w:r>
-        <w:t xml:space="preserve">Easy to use: only one start/stop button and all the settings are stored in configuration text file on SD card. </w:t>
+        <w:t xml:space="preserve">Easy to use: </w:t>
+      </w:r>
+      <w:r>
+        <w:t xml:space="preserve"> O</w:t>
+      </w:r>
+      <w:r>
+        <w:t xml:space="preserve">nly one start/stop button and all the settings are stored in configuration text file on </w:t>
+      </w:r>
+      <w:r>
+        <w:t xml:space="preserve">the </w:t>
+      </w:r>
+      <w:r>
+        <w:t xml:space="preserve">SD card. </w:t>
       </w:r>
     </w:p>
     <w:p>
@@ -67,6 +88,9 @@
       <w:r>
         <w:t>Optional message filtering based on ID mask matching</w:t>
       </w:r>
+      <w:r>
+        <w:t>.</w:t>
+      </w:r>
     </w:p>
     <w:p>
       <w:pPr>
@@ -80,6 +104,9 @@
       <w:r>
         <w:t>Selectable listen-only mode (without CAN bus acknowledge)</w:t>
       </w:r>
+      <w:r>
+        <w:t>.</w:t>
+      </w:r>
     </w:p>
     <w:p>
       <w:pPr>
@@ -91,10 +118,10 @@
         <w:ind w:left="720"/>
       </w:pPr>
       <w:r>
-        <w:t xml:space="preserve">Three LEDs for indication of logger status </w:t>
-      </w:r>
-      <w:r>
-        <w:t>packet acceptance filter for every port based on CAN ID mask matching,</w:t>
+        <w:t>Three LEDs for indication of logger</w:t>
+      </w:r>
+      <w:r>
+        <w:t>.</w:t>
       </w:r>
     </w:p>
     <w:p/>
@@ -120,7 +147,7 @@
       </w:tblPr>
       <w:tblGrid>
         <w:gridCol w:w="2181"/>
-        <w:gridCol w:w="5006"/>
+        <w:gridCol w:w="5056"/>
       </w:tblGrid>
       <w:tr>
         <w:trPr>
@@ -226,16 +253,17 @@
           </w:tcPr>
           <w:p>
             <w:r>
-              <w:t xml:space="preserve">CAN </w:t>
-            </w:r>
-            <w:proofErr w:type="spellStart"/>
-            <w:r>
-              <w:t>b</w:t>
-            </w:r>
-            <w:r>
-              <w:t>audrate</w:t>
-            </w:r>
-            <w:proofErr w:type="spellEnd"/>
+              <w:t>CAN b</w:t>
+            </w:r>
+            <w:r>
+              <w:t>aud</w:t>
+            </w:r>
+            <w:r>
+              <w:t xml:space="preserve"> </w:t>
+            </w:r>
+            <w:r>
+              <w:t>rate</w:t>
+            </w:r>
           </w:p>
         </w:tc>
         <w:tc>
@@ -250,13 +278,14 @@
               <w:t xml:space="preserve"> up to 1</w:t>
             </w:r>
             <w:r>
-              <w:t xml:space="preserve">Mbps (any non-standard </w:t>
-            </w:r>
-            <w:proofErr w:type="spellStart"/>
-            <w:r>
-              <w:t>baudrate</w:t>
-            </w:r>
-            <w:proofErr w:type="spellEnd"/>
+              <w:t>Mbps (any non-standard baud</w:t>
+            </w:r>
+            <w:r>
+              <w:t xml:space="preserve"> </w:t>
+            </w:r>
+            <w:r>
+              <w:t>rate</w:t>
+            </w:r>
             <w:r>
               <w:t xml:space="preserve"> supported)</w:t>
             </w:r>
@@ -483,13 +512,22 @@
         <w:t>when the CAN</w:t>
       </w:r>
       <w:r>
-        <w:t xml:space="preserve"> receiving and accepting</w:t>
-      </w:r>
-      <w:r>
-        <w:t xml:space="preserve"> message</w:t>
-      </w:r>
-      <w:r>
-        <w:t>,</w:t>
+        <w:t xml:space="preserve"> receiv</w:t>
+      </w:r>
+      <w:r>
+        <w:t>es</w:t>
+      </w:r>
+      <w:r>
+        <w:t xml:space="preserve"> and accept</w:t>
+      </w:r>
+      <w:r>
+        <w:t xml:space="preserve">s </w:t>
+      </w:r>
+      <w:r>
+        <w:t>message</w:t>
+      </w:r>
+      <w:r>
+        <w:t>s.</w:t>
       </w:r>
     </w:p>
     <w:p>
@@ -511,10 +549,16 @@
         <w:t xml:space="preserve">: </w:t>
       </w:r>
       <w:r>
-        <w:t>blinking each time when block of data has been written to the SD card</w:t>
-      </w:r>
-      <w:r>
-        <w:t>,</w:t>
+        <w:t>blink</w:t>
+      </w:r>
+      <w:r>
+        <w:t>s</w:t>
+      </w:r>
+      <w:r>
+        <w:t xml:space="preserve"> each time when block of data has been written to the SD card</w:t>
+      </w:r>
+      <w:r>
+        <w:t>.</w:t>
       </w:r>
     </w:p>
     <w:p>
@@ -561,6 +605,7 @@
         </w:numPr>
       </w:pPr>
       <w:r>
+        <w:lastRenderedPageBreak/>
         <w:t xml:space="preserve">How to start </w:t>
       </w:r>
     </w:p>
@@ -575,6 +620,9 @@
       <w:r>
         <w:t>Connect CAN bus</w:t>
       </w:r>
+      <w:r>
+        <w:t>.</w:t>
+      </w:r>
     </w:p>
     <w:p>
       <w:pPr>
@@ -609,7 +657,18 @@
         </w:numPr>
       </w:pPr>
       <w:r>
-        <w:t xml:space="preserve">Place Config.txt file to the root folder of SD card (here is </w:t>
+        <w:t xml:space="preserve">Place </w:t>
+      </w:r>
+      <w:r>
+        <w:t>Config.txt</w:t>
+      </w:r>
+      <w:ins w:id="0" w:author="Alex" w:date="2016-11-27T19:37:00Z">
+        <w:r>
+          <w:t xml:space="preserve"> </w:t>
+        </w:r>
+      </w:ins>
+      <w:r>
+        <w:t xml:space="preserve">file to the root folder of SD card (here is </w:t>
       </w:r>
       <w:hyperlink r:id="rId6" w:history="1">
         <w:r>
@@ -622,6 +681,9 @@
       <w:r>
         <w:t xml:space="preserve"> of the file)</w:t>
       </w:r>
+      <w:r>
+        <w:t>.</w:t>
+      </w:r>
     </w:p>
     <w:p>
       <w:pPr>
@@ -632,7 +694,13 @@
         </w:numPr>
       </w:pPr>
       <w:r>
-        <w:t xml:space="preserve">Insert SD card </w:t>
+        <w:t>Insert SD card</w:t>
+      </w:r>
+      <w:r>
+        <w:t>.</w:t>
+      </w:r>
+      <w:r>
+        <w:t xml:space="preserve"> </w:t>
       </w:r>
     </w:p>
     <w:p>
@@ -656,7 +724,16 @@
         </w:numPr>
       </w:pPr>
       <w:r>
-        <w:t>The blue LED should blinking periodically (with speed dependant from writing rate)</w:t>
+        <w:t>The blue LED should blink</w:t>
+      </w:r>
+      <w:r>
+        <w:t xml:space="preserve"> </w:t>
+      </w:r>
+      <w:r>
+        <w:t>periodically (with speed dependant from writing rate)</w:t>
+      </w:r>
+      <w:r>
+        <w:t>.</w:t>
       </w:r>
     </w:p>
     <w:p>
@@ -670,6 +747,9 @@
       <w:r>
         <w:t>Press "START" button again to stop the log</w:t>
       </w:r>
+      <w:r>
+        <w:t>.</w:t>
+      </w:r>
     </w:p>
     <w:p>
       <w:pPr>
@@ -680,7 +760,34 @@
         </w:numPr>
       </w:pPr>
       <w:r>
-        <w:t>The log file placed to root folder and has name in format: HH-MM-SS.csv , where HH-MM-SS is time from power cycling of the device</w:t>
+        <w:t>The log file placed to root folder and has name in format: HH-MM-</w:t>
+      </w:r>
+      <w:proofErr w:type="gramStart"/>
+      <w:r>
+        <w:t>SS.</w:t>
+      </w:r>
+      <w:r>
+        <w:t>csv</w:t>
+      </w:r>
+      <w:ins w:id="1" w:author="Alex" w:date="2016-11-27T19:37:00Z">
+        <w:r>
+          <w:t xml:space="preserve"> ,</w:t>
+        </w:r>
+      </w:ins>
+      <w:proofErr w:type="gramEnd"/>
+      <w:del w:id="2" w:author="Alex" w:date="2016-11-27T19:37:00Z">
+        <w:r>
+          <w:delText>:</w:delText>
+        </w:r>
+      </w:del>
+      <w:r>
+        <w:t xml:space="preserve">  </w:t>
+      </w:r>
+      <w:r>
+        <w:t>where HH-MM-SS is time from power cycling of the device</w:t>
+      </w:r>
+      <w:r>
+        <w:t>.</w:t>
       </w:r>
     </w:p>
     <w:p>
@@ -697,7 +804,54 @@
     </w:p>
     <w:p>
       <w:r>
-        <w:t xml:space="preserve">All numbers in Config.txt should be decimal (even filter data mask, sorry of inconvenience) </w:t>
+        <w:t xml:space="preserve">All numbers in </w:t>
+      </w:r>
+      <w:proofErr w:type="gramStart"/>
+      <w:r>
+        <w:t>c</w:t>
+      </w:r>
+      <w:r>
+        <w:t>onfig</w:t>
+      </w:r>
+      <w:r>
+        <w:t xml:space="preserve">uration  </w:t>
+      </w:r>
+      <w:r>
+        <w:t>t</w:t>
+      </w:r>
+      <w:r>
+        <w:t>e</w:t>
+      </w:r>
+      <w:r>
+        <w:t>xt</w:t>
+      </w:r>
+      <w:proofErr w:type="gramEnd"/>
+      <w:r>
+        <w:t xml:space="preserve"> should be </w:t>
+      </w:r>
+      <w:r>
+        <w:t xml:space="preserve">in </w:t>
+      </w:r>
+      <w:r>
+        <w:t>decimal</w:t>
+      </w:r>
+      <w:r>
+        <w:t>s</w:t>
+      </w:r>
+      <w:r>
+        <w:t xml:space="preserve"> (even filter data mask, </w:t>
+      </w:r>
+      <w:r>
+        <w:t xml:space="preserve">apologies for the </w:t>
+      </w:r>
+      <w:r>
+        <w:t xml:space="preserve"> inconvenience)</w:t>
+      </w:r>
+      <w:r>
+        <w:t>.</w:t>
+      </w:r>
+      <w:r>
+        <w:t xml:space="preserve"> </w:t>
       </w:r>
     </w:p>
     <w:tbl>
@@ -781,15 +935,13 @@
               <w:cnfStyle w:val="000000100000"/>
             </w:pPr>
             <w:r>
-              <w:t xml:space="preserve">CAN bus </w:t>
-            </w:r>
-            <w:proofErr w:type="spellStart"/>
-            <w:r>
-              <w:t>baudrate</w:t>
-            </w:r>
-            <w:proofErr w:type="spellEnd"/>
-            <w:r>
-              <w:t xml:space="preserve"> in kbps </w:t>
+              <w:t>CAN bus baud</w:t>
+            </w:r>
+            <w:r>
+              <w:t xml:space="preserve"> </w:t>
+            </w:r>
+            <w:r>
+              <w:t xml:space="preserve">rate in kbps </w:t>
             </w:r>
           </w:p>
         </w:tc>
@@ -1105,7 +1257,19 @@
               <w:cnfStyle w:val="000000100000"/>
             </w:pPr>
             <w:r>
-              <w:t>If 1 then every record in log file has timestamp (in milliseconds)</w:t>
+              <w:t xml:space="preserve">If 1 then every record in log file has </w:t>
+            </w:r>
+            <w:r>
+              <w:t xml:space="preserve">a </w:t>
+            </w:r>
+            <w:r>
+              <w:t>time</w:t>
+            </w:r>
+            <w:r>
+              <w:t xml:space="preserve"> </w:t>
+            </w:r>
+            <w:r>
+              <w:t>stamp (in milliseconds)</w:t>
             </w:r>
           </w:p>
         </w:tc>
@@ -1128,11 +1292,9 @@
       <w:r>
         <w:t xml:space="preserve">filter acceptance </w:t>
       </w:r>
-      <w:proofErr w:type="gramStart"/>
-      <w:r>
-        <w:t>criteria is</w:t>
-      </w:r>
-      <w:proofErr w:type="gramEnd"/>
+      <w:r>
+        <w:t>criterion is</w:t>
+      </w:r>
       <w:r>
         <w:t>:</w:t>
       </w:r>
@@ -1353,7 +1515,13 @@
         <w:t xml:space="preserve"> </w:t>
       </w:r>
       <w:r>
-        <w:t>= 2  =  0010 binary. It means that the bit #1 and bit #3 of CAN identifier will be checked, and the bit #1 is expected to be 1 and bit #3 to be 0. Thus only identifiers with binary ending of …0X1X will be accepted by CAN1, i.e. in hex 0x?2, 0x?3, 0x?6, 0x?7.</w:t>
+        <w:t xml:space="preserve">= 2  =  0010 binary. It means that the bit #1 and bit #3 of CAN identifier will be checked, and the bit #1 is expected to be 1 and bit #3 to be 0. Thus only identifiers with </w:t>
+      </w:r>
+      <w:r>
+        <w:t xml:space="preserve">a </w:t>
+      </w:r>
+      <w:r>
+        <w:t>binary ending of …0X1X will be accepted by CAN1, i.e. in hex 0x?2, 0x?3, 0x?6, 0x?7.</w:t>
       </w:r>
     </w:p>
     <w:p>
@@ -1406,7 +1574,6 @@
         </w:numPr>
       </w:pPr>
       <w:r>
-        <w:lastRenderedPageBreak/>
         <w:t>Log file format</w:t>
       </w:r>
     </w:p>
@@ -1468,7 +1635,31 @@
         <w:t>blue</w:t>
       </w:r>
       <w:r>
-        <w:t xml:space="preserve"> LED are both on just after pressing "START" button, then this is Config.txt file problem, check configuration file.</w:t>
+        <w:t xml:space="preserve"> LED are both on just after pressing "START" button, then this is </w:t>
+      </w:r>
+      <w:r>
+        <w:t>a c</w:t>
+      </w:r>
+      <w:r>
+        <w:t>onfig</w:t>
+      </w:r>
+      <w:r>
+        <w:t xml:space="preserve">uration </w:t>
+      </w:r>
+      <w:r>
+        <w:t>t</w:t>
+      </w:r>
+      <w:r>
+        <w:t>e</w:t>
+      </w:r>
+      <w:r>
+        <w:t>xt file problem</w:t>
+      </w:r>
+      <w:r>
+        <w:t>;</w:t>
+      </w:r>
+      <w:r>
+        <w:t xml:space="preserve"> check configuration file.</w:t>
       </w:r>
     </w:p>
     <w:p>
@@ -1489,7 +1680,25 @@
         <w:t>red</w:t>
       </w:r>
       <w:r>
-        <w:t xml:space="preserve"> LED is on during logging then this is either data buffer overflow or SD card problem: check if there is enough free space on SD card or SD card has acceptable writing speed rate.</w:t>
+        <w:t xml:space="preserve"> LED is on during logging</w:t>
+      </w:r>
+      <w:r>
+        <w:t>,</w:t>
+      </w:r>
+      <w:r>
+        <w:t xml:space="preserve"> then this is either data buffer overflow or SD card problem</w:t>
+      </w:r>
+      <w:r>
+        <w:t>.</w:t>
+      </w:r>
+      <w:r>
+        <w:t xml:space="preserve"> </w:t>
+      </w:r>
+      <w:r>
+        <w:t xml:space="preserve"> C</w:t>
+      </w:r>
+      <w:r>
+        <w:t>heck if there is enough free space on SD card or SD card has acceptable writing speed rate.</w:t>
       </w:r>
     </w:p>
     <w:p>
@@ -1501,8 +1710,139 @@
     <w:p>
       <w:pPr>
         <w:pStyle w:val="a5"/>
-        <w:ind w:left="-360"/>
-      </w:pPr>
+        <w:keepNext/>
+        <w:keepLines/>
+        <w:numPr>
+          <w:ilvl w:val="0"/>
+          <w:numId w:val="17"/>
+        </w:numPr>
+        <w:spacing w:before="480"/>
+        <w:contextualSpacing w:val="0"/>
+        <w:outlineLvl w:val="0"/>
+        <w:rPr>
+          <w:rFonts w:asciiTheme="majorHAnsi" w:eastAsiaTheme="majorEastAsia" w:hAnsiTheme="majorHAnsi" w:cstheme="majorBidi"/>
+          <w:b/>
+          <w:bCs/>
+          <w:vanish/>
+          <w:color w:val="365F91" w:themeColor="accent1" w:themeShade="BF"/>
+          <w:sz w:val="28"/>
+          <w:szCs w:val="28"/>
+        </w:rPr>
+      </w:pPr>
+    </w:p>
+    <w:p>
+      <w:pPr>
+        <w:pStyle w:val="a5"/>
+        <w:keepNext/>
+        <w:keepLines/>
+        <w:numPr>
+          <w:ilvl w:val="0"/>
+          <w:numId w:val="17"/>
+        </w:numPr>
+        <w:spacing w:before="480"/>
+        <w:contextualSpacing w:val="0"/>
+        <w:outlineLvl w:val="0"/>
+        <w:rPr>
+          <w:rFonts w:asciiTheme="majorHAnsi" w:eastAsiaTheme="majorEastAsia" w:hAnsiTheme="majorHAnsi" w:cstheme="majorBidi"/>
+          <w:b/>
+          <w:bCs/>
+          <w:vanish/>
+          <w:color w:val="365F91" w:themeColor="accent1" w:themeShade="BF"/>
+          <w:sz w:val="28"/>
+          <w:szCs w:val="28"/>
+        </w:rPr>
+      </w:pPr>
+    </w:p>
+    <w:p>
+      <w:pPr>
+        <w:pStyle w:val="a5"/>
+        <w:keepNext/>
+        <w:keepLines/>
+        <w:numPr>
+          <w:ilvl w:val="0"/>
+          <w:numId w:val="17"/>
+        </w:numPr>
+        <w:spacing w:before="480"/>
+        <w:contextualSpacing w:val="0"/>
+        <w:outlineLvl w:val="0"/>
+        <w:rPr>
+          <w:rFonts w:asciiTheme="majorHAnsi" w:eastAsiaTheme="majorEastAsia" w:hAnsiTheme="majorHAnsi" w:cstheme="majorBidi"/>
+          <w:b/>
+          <w:bCs/>
+          <w:vanish/>
+          <w:color w:val="365F91" w:themeColor="accent1" w:themeShade="BF"/>
+          <w:sz w:val="28"/>
+          <w:szCs w:val="28"/>
+        </w:rPr>
+      </w:pPr>
+    </w:p>
+    <w:p>
+      <w:pPr>
+        <w:pStyle w:val="a5"/>
+        <w:keepNext/>
+        <w:keepLines/>
+        <w:numPr>
+          <w:ilvl w:val="0"/>
+          <w:numId w:val="17"/>
+        </w:numPr>
+        <w:spacing w:before="480"/>
+        <w:contextualSpacing w:val="0"/>
+        <w:outlineLvl w:val="0"/>
+        <w:rPr>
+          <w:rFonts w:asciiTheme="majorHAnsi" w:eastAsiaTheme="majorEastAsia" w:hAnsiTheme="majorHAnsi" w:cstheme="majorBidi"/>
+          <w:b/>
+          <w:bCs/>
+          <w:vanish/>
+          <w:color w:val="365F91" w:themeColor="accent1" w:themeShade="BF"/>
+          <w:sz w:val="28"/>
+          <w:szCs w:val="28"/>
+        </w:rPr>
+      </w:pPr>
+    </w:p>
+    <w:p>
+      <w:pPr>
+        <w:pStyle w:val="a5"/>
+        <w:keepNext/>
+        <w:keepLines/>
+        <w:numPr>
+          <w:ilvl w:val="0"/>
+          <w:numId w:val="17"/>
+        </w:numPr>
+        <w:spacing w:before="480"/>
+        <w:contextualSpacing w:val="0"/>
+        <w:outlineLvl w:val="0"/>
+        <w:rPr>
+          <w:rFonts w:asciiTheme="majorHAnsi" w:eastAsiaTheme="majorEastAsia" w:hAnsiTheme="majorHAnsi" w:cstheme="majorBidi"/>
+          <w:b/>
+          <w:bCs/>
+          <w:vanish/>
+          <w:color w:val="365F91" w:themeColor="accent1" w:themeShade="BF"/>
+          <w:sz w:val="28"/>
+          <w:szCs w:val="28"/>
+        </w:rPr>
+      </w:pPr>
+    </w:p>
+    <w:p>
+      <w:pPr>
+        <w:pStyle w:val="1"/>
+        <w:numPr>
+          <w:ilvl w:val="0"/>
+          <w:numId w:val="17"/>
+        </w:numPr>
+      </w:pPr>
+      <w:r>
+        <w:t>CAN bus termination</w:t>
+      </w:r>
+    </w:p>
+    <w:p>
+      <w:r>
+        <w:t xml:space="preserve">Please note that 120 ohm termination resistor is permanently connected on board. There is no configurable option for it. </w:t>
+      </w:r>
+    </w:p>
+    <w:p>
+      <w:r>
+        <w:t>If the bus already has termination at the both ends, then you may consider removing on-board termination resistor. However, for most application it’s ok to leave it (for example when connecting to vehicle OBD-II diagnostic connector).</w:t>
+      </w:r>
     </w:p>
     <w:p>
       <w:pPr>
@@ -1518,7 +1858,8 @@
     </w:p>
     <w:p>
       <w:pPr>
-        <w:spacing w:after="200"/>
+        <w:pStyle w:val="a5"/>
+        <w:ind w:left="-360"/>
       </w:pPr>
     </w:p>
     <w:sectPr>
@@ -2871,6 +3212,94 @@
     </w:lvl>
   </w:abstractNum>
   <w:abstractNum w:abstractNumId="14">
+    <w:nsid w:val="7A79580D"/>
+    <w:multiLevelType w:val="hybridMultilevel"/>
+    <w:tmpl w:val="1572081E"/>
+    <w:lvl w:ilvl="0" w:tplc="6C3498EC">
+      <w:numFmt w:val="decimal"/>
+      <w:lvlText w:val="%1."/>
+      <w:lvlJc w:val="left"/>
+      <w:pPr>
+        <w:ind w:left="720" w:hanging="360"/>
+      </w:pPr>
+      <w:rPr>
+        <w:rFonts w:hint="default"/>
+      </w:rPr>
+    </w:lvl>
+    <w:lvl w:ilvl="1" w:tplc="04190011">
+      <w:start w:val="1"/>
+      <w:numFmt w:val="decimal"/>
+      <w:lvlText w:val="%2)"/>
+      <w:lvlJc w:val="left"/>
+      <w:pPr>
+        <w:ind w:left="1440" w:hanging="360"/>
+      </w:pPr>
+    </w:lvl>
+    <w:lvl w:ilvl="2" w:tplc="0419001B">
+      <w:start w:val="1"/>
+      <w:numFmt w:val="lowerRoman"/>
+      <w:lvlText w:val="%3."/>
+      <w:lvlJc w:val="right"/>
+      <w:pPr>
+        <w:ind w:left="2160" w:hanging="180"/>
+      </w:pPr>
+    </w:lvl>
+    <w:lvl w:ilvl="3" w:tplc="0419000F" w:tentative="1">
+      <w:start w:val="1"/>
+      <w:numFmt w:val="decimal"/>
+      <w:lvlText w:val="%4."/>
+      <w:lvlJc w:val="left"/>
+      <w:pPr>
+        <w:ind w:left="2880" w:hanging="360"/>
+      </w:pPr>
+    </w:lvl>
+    <w:lvl w:ilvl="4" w:tplc="04190019" w:tentative="1">
+      <w:start w:val="1"/>
+      <w:numFmt w:val="lowerLetter"/>
+      <w:lvlText w:val="%5."/>
+      <w:lvlJc w:val="left"/>
+      <w:pPr>
+        <w:ind w:left="3600" w:hanging="360"/>
+      </w:pPr>
+    </w:lvl>
+    <w:lvl w:ilvl="5" w:tplc="0419001B" w:tentative="1">
+      <w:start w:val="1"/>
+      <w:numFmt w:val="lowerRoman"/>
+      <w:lvlText w:val="%6."/>
+      <w:lvlJc w:val="right"/>
+      <w:pPr>
+        <w:ind w:left="4320" w:hanging="180"/>
+      </w:pPr>
+    </w:lvl>
+    <w:lvl w:ilvl="6" w:tplc="0419000F" w:tentative="1">
+      <w:start w:val="1"/>
+      <w:numFmt w:val="decimal"/>
+      <w:lvlText w:val="%7."/>
+      <w:lvlJc w:val="left"/>
+      <w:pPr>
+        <w:ind w:left="5040" w:hanging="360"/>
+      </w:pPr>
+    </w:lvl>
+    <w:lvl w:ilvl="7" w:tplc="04190019" w:tentative="1">
+      <w:start w:val="1"/>
+      <w:numFmt w:val="lowerLetter"/>
+      <w:lvlText w:val="%8."/>
+      <w:lvlJc w:val="left"/>
+      <w:pPr>
+        <w:ind w:left="5760" w:hanging="360"/>
+      </w:pPr>
+    </w:lvl>
+    <w:lvl w:ilvl="8" w:tplc="0419001B" w:tentative="1">
+      <w:start w:val="1"/>
+      <w:numFmt w:val="lowerRoman"/>
+      <w:lvlText w:val="%9."/>
+      <w:lvlJc w:val="right"/>
+      <w:pPr>
+        <w:ind w:left="6480" w:hanging="180"/>
+      </w:pPr>
+    </w:lvl>
+  </w:abstractNum>
+  <w:abstractNum w:abstractNumId="15">
     <w:nsid w:val="7E7B7940"/>
     <w:multiLevelType w:val="hybridMultilevel"/>
     <w:tmpl w:val="BCA0FC0A"/>
@@ -2958,7 +3387,7 @@
       </w:pPr>
     </w:lvl>
   </w:abstractNum>
-  <w:abstractNum w:abstractNumId="15">
+  <w:abstractNum w:abstractNumId="16">
     <w:nsid w:val="7FE716C2"/>
     <w:multiLevelType w:val="hybridMultilevel"/>
     <w:tmpl w:val="9766C42A"/>
@@ -3053,7 +3482,7 @@
     <w:abstractNumId w:val="8"/>
   </w:num>
   <w:num w:numId="3">
-    <w:abstractNumId w:val="14"/>
+    <w:abstractNumId w:val="15"/>
   </w:num>
   <w:num w:numId="4">
     <w:abstractNumId w:val="13"/>
@@ -3092,7 +3521,10 @@
     <w:abstractNumId w:val="7"/>
   </w:num>
   <w:num w:numId="16">
-    <w:abstractNumId w:val="15"/>
+    <w:abstractNumId w:val="16"/>
+  </w:num>
+  <w:num w:numId="17">
+    <w:abstractNumId w:val="14"/>
   </w:num>
 </w:numbering>
 </file>

</xml_diff>

<commit_message>
updated to hardware revision 2
</commit_message>
<xml_diff>
--- a/Doc/CAN Logger (manual).docx
+++ b/Doc/CAN Logger (manual).docx
@@ -471,8 +471,8 @@
             <v:path o:extrusionok="f" gradientshapeok="t" o:connecttype="rect"/>
             <o:lock v:ext="edit" aspectratio="t"/>
           </v:shapetype>
-          <v:shape id="_x0000_i1025" type="#_x0000_t75" style="width:508.5pt;height:213.75pt">
-            <v:imagedata r:id="rId5" o:title="Untitled"/>
+          <v:shape id="_x0000_i1026" type="#_x0000_t75" style="width:495.75pt;height:222.75pt">
+            <v:imagedata r:id="rId5" o:title="Untitled__"/>
           </v:shape>
         </w:pict>
       </w:r>
@@ -605,7 +605,6 @@
         </w:numPr>
       </w:pPr>
       <w:r>
-        <w:lastRenderedPageBreak/>
         <w:t xml:space="preserve">How to start </w:t>
       </w:r>
     </w:p>
@@ -1574,6 +1573,7 @@
         </w:numPr>
       </w:pPr>
       <w:r>
+        <w:lastRenderedPageBreak/>
         <w:t>Log file format</w:t>
       </w:r>
     </w:p>
@@ -1584,7 +1584,7 @@
       </w:pPr>
       <w:r>
         <w:pict>
-          <v:shape id="_x0000_i1026" type="#_x0000_t75" style="width:412.5pt;height:183pt">
+          <v:shape id="_x0000_i1025" type="#_x0000_t75" style="width:412.5pt;height:183pt">
             <v:imagedata r:id="rId7" o:title="Untitled"/>
           </v:shape>
         </w:pict>
@@ -1836,12 +1836,47 @@
     </w:p>
     <w:p>
       <w:r>
-        <w:t xml:space="preserve">Please note that 120 ohm termination resistor is permanently connected on board. There is no configurable option for it. </w:t>
-      </w:r>
-    </w:p>
-    <w:p>
-      <w:r>
-        <w:t>If the bus already has termination at the both ends, then you may consider removing on-board termination resistor. However, for most application it’s ok to leave it (for example when connecting to vehicle OBD-II diagnostic connector).</w:t>
+        <w:t xml:space="preserve">Please note that </w:t>
+      </w:r>
+      <w:r>
+        <w:t xml:space="preserve">the </w:t>
+      </w:r>
+      <w:r>
+        <w:t xml:space="preserve">120 ohm termination resistor is permanently </w:t>
+      </w:r>
+      <w:r>
+        <w:t>placed</w:t>
+      </w:r>
+      <w:r>
+        <w:t xml:space="preserve"> on board. There is no configurable option for it. </w:t>
+      </w:r>
+      <w:r>
+        <w:t xml:space="preserve">However there is a jumper as 0402 resistor </w:t>
+      </w:r>
+      <w:r>
+        <w:t>which</w:t>
+      </w:r>
+      <w:r>
+        <w:t xml:space="preserve"> is possible to </w:t>
+      </w:r>
+      <w:proofErr w:type="spellStart"/>
+      <w:r>
+        <w:t>unmount</w:t>
+      </w:r>
+      <w:proofErr w:type="spellEnd"/>
+      <w:r>
+        <w:t xml:space="preserve"> for termination disconnection.</w:t>
+      </w:r>
+    </w:p>
+    <w:p>
+      <w:r>
+        <w:t>If the bus already has termination at the both ends, then you may conside</w:t>
+      </w:r>
+      <w:r>
+        <w:t>r removing on-board termination</w:t>
+      </w:r>
+      <w:r>
+        <w:t>. However, for most application it’s ok to leave it (for example when connecting to vehicle OBD-II diagnostic connector).</w:t>
       </w:r>
     </w:p>
     <w:p>

</xml_diff>

<commit_message>
tiny update of doc/pdf
</commit_message>
<xml_diff>
--- a/Doc/CAN Logger (manual).docx
+++ b/Doc/CAN Logger (manual).docx
@@ -471,7 +471,7 @@
             <v:path o:extrusionok="f" gradientshapeok="t" o:connecttype="rect"/>
             <o:lock v:ext="edit" aspectratio="t"/>
           </v:shapetype>
-          <v:shape id="_x0000_i1026" type="#_x0000_t75" style="width:495.75pt;height:222.75pt">
+          <v:shape id="_x0000_i1025" type="#_x0000_t75" style="width:495.75pt;height:222.75pt">
             <v:imagedata r:id="rId5" o:title="Untitled__"/>
           </v:shape>
         </w:pict>
@@ -661,11 +661,9 @@
       <w:r>
         <w:t>Config.txt</w:t>
       </w:r>
-      <w:ins w:id="0" w:author="Alex" w:date="2016-11-27T19:37:00Z">
-        <w:r>
-          <w:t xml:space="preserve"> </w:t>
-        </w:r>
-      </w:ins>
+      <w:r>
+        <w:t xml:space="preserve"> </w:t>
+      </w:r>
       <w:r>
         <w:t xml:space="preserve">file to the root folder of SD card (here is </w:t>
       </w:r>
@@ -768,17 +766,10 @@
       <w:r>
         <w:t>csv</w:t>
       </w:r>
-      <w:ins w:id="1" w:author="Alex" w:date="2016-11-27T19:37:00Z">
-        <w:r>
-          <w:t xml:space="preserve"> ,</w:t>
-        </w:r>
-      </w:ins>
+      <w:r>
+        <w:t xml:space="preserve"> ,</w:t>
+      </w:r>
       <w:proofErr w:type="gramEnd"/>
-      <w:del w:id="2" w:author="Alex" w:date="2016-11-27T19:37:00Z">
-        <w:r>
-          <w:delText>:</w:delText>
-        </w:r>
-      </w:del>
       <w:r>
         <w:t xml:space="preserve">  </w:t>
       </w:r>
@@ -1584,7 +1575,7 @@
       </w:pPr>
       <w:r>
         <w:pict>
-          <v:shape id="_x0000_i1025" type="#_x0000_t75" style="width:412.5pt;height:183pt">
+          <v:shape id="_x0000_i1026" type="#_x0000_t75" style="width:412.5pt;height:183pt">
             <v:imagedata r:id="rId7" o:title="Untitled"/>
           </v:shape>
         </w:pict>

</xml_diff>

<commit_message>
replay the logs to CAN mode (initial)
</commit_message>
<xml_diff>
--- a/Doc/CAN Logger (manual).docx
+++ b/Doc/CAN Logger (manual).docx
@@ -635,16 +635,13 @@
         <w:t>Connect power supply (</w:t>
       </w:r>
       <w:r>
-        <w:t xml:space="preserve">make sure the correct polarity </w:t>
-      </w:r>
-      <w:r>
-        <w:t>and voltage range</w:t>
-      </w:r>
-      <w:r>
-        <w:t xml:space="preserve"> is connected</w:t>
-      </w:r>
-      <w:r>
-        <w:t>!)</w:t>
+        <w:t xml:space="preserve">make sure the correct </w:t>
+      </w:r>
+      <w:r>
+        <w:t>voltage range)</w:t>
+      </w:r>
+      <w:r>
+        <w:t>.</w:t>
       </w:r>
     </w:p>
     <w:p>
@@ -680,6 +677,9 @@
       </w:r>
       <w:r>
         <w:t>.</w:t>
+      </w:r>
+      <w:r>
+        <w:t xml:space="preserve"> It is recommended to choose fastest SD card (UHS Speed Class 1 / U1) and format SD card before use in logger.</w:t>
       </w:r>
     </w:p>
     <w:p>
@@ -1842,7 +1842,13 @@
         <w:t xml:space="preserve"> on board. There is no configurable option for it. </w:t>
       </w:r>
       <w:r>
-        <w:t xml:space="preserve">However there is a jumper as 0402 resistor </w:t>
+        <w:t>However</w:t>
+      </w:r>
+      <w:r>
+        <w:t>,</w:t>
+      </w:r>
+      <w:r>
+        <w:t xml:space="preserve"> there is a jumper as 0402 resistor </w:t>
       </w:r>
       <w:r>
         <w:t>which</w:t>

</xml_diff>

<commit_message>
added documentation for playback mode
</commit_message>
<xml_diff>
--- a/Doc/CAN Logger (manual).docx
+++ b/Doc/CAN Logger (manual).docx
@@ -1,10 +1,10 @@
 
 <file path=word/document.xml><?xml version="1.0" encoding="utf-8"?>
-<w:document xmlns:ve="http://schemas.openxmlformats.org/markup-compatibility/2006" xmlns:o="urn:schemas-microsoft-com:office:office" xmlns:r="http://schemas.openxmlformats.org/officeDocument/2006/relationships" xmlns:m="http://schemas.openxmlformats.org/officeDocument/2006/math" xmlns:v="urn:schemas-microsoft-com:vml" xmlns:wp="http://schemas.openxmlformats.org/drawingml/2006/wordprocessingDrawing" xmlns:w10="urn:schemas-microsoft-com:office:word" xmlns:w="http://schemas.openxmlformats.org/wordprocessingml/2006/main" xmlns:wne="http://schemas.microsoft.com/office/word/2006/wordml">
+<w:document xmlns:wpc="http://schemas.microsoft.com/office/word/2010/wordprocessingCanvas" xmlns:mc="http://schemas.openxmlformats.org/markup-compatibility/2006" xmlns:o="urn:schemas-microsoft-com:office:office" xmlns:r="http://schemas.openxmlformats.org/officeDocument/2006/relationships" xmlns:m="http://schemas.openxmlformats.org/officeDocument/2006/math" xmlns:v="urn:schemas-microsoft-com:vml" xmlns:wp14="http://schemas.microsoft.com/office/word/2010/wordprocessingDrawing" xmlns:wp="http://schemas.openxmlformats.org/drawingml/2006/wordprocessingDrawing" xmlns:w10="urn:schemas-microsoft-com:office:word" xmlns:w="http://schemas.openxmlformats.org/wordprocessingml/2006/main" xmlns:w14="http://schemas.microsoft.com/office/word/2010/wordml" xmlns:w15="http://schemas.microsoft.com/office/word/2012/wordml" xmlns:wpg="http://schemas.microsoft.com/office/word/2010/wordprocessingGroup" xmlns:wpi="http://schemas.microsoft.com/office/word/2010/wordprocessingInk" xmlns:wne="http://schemas.microsoft.com/office/word/2006/wordml" xmlns:wps="http://schemas.microsoft.com/office/word/2010/wordprocessingShape" mc:Ignorable="w14 w15 wp14">
   <w:body>
     <w:p>
       <w:pPr>
-        <w:pStyle w:val="a3"/>
+        <w:pStyle w:val="Title"/>
       </w:pPr>
       <w:r>
         <w:t>CAN Bus logger with SD-card</w:t>
@@ -12,7 +12,7 @@
     </w:p>
     <w:p>
       <w:pPr>
-        <w:pStyle w:val="1"/>
+        <w:pStyle w:val="Heading1"/>
         <w:numPr>
           <w:ilvl w:val="0"/>
           <w:numId w:val="2"/>
@@ -53,7 +53,7 @@
     </w:p>
     <w:p>
       <w:pPr>
-        <w:pStyle w:val="a5"/>
+        <w:pStyle w:val="ListParagraph"/>
         <w:numPr>
           <w:ilvl w:val="3"/>
           <w:numId w:val="13"/>
@@ -78,7 +78,7 @@
     </w:p>
     <w:p>
       <w:pPr>
-        <w:pStyle w:val="a5"/>
+        <w:pStyle w:val="ListParagraph"/>
         <w:numPr>
           <w:ilvl w:val="3"/>
           <w:numId w:val="13"/>
@@ -94,7 +94,7 @@
     </w:p>
     <w:p>
       <w:pPr>
-        <w:pStyle w:val="a5"/>
+        <w:pStyle w:val="ListParagraph"/>
         <w:numPr>
           <w:ilvl w:val="3"/>
           <w:numId w:val="13"/>
@@ -110,7 +110,7 @@
     </w:p>
     <w:p>
       <w:pPr>
-        <w:pStyle w:val="a5"/>
+        <w:pStyle w:val="ListParagraph"/>
         <w:numPr>
           <w:ilvl w:val="3"/>
           <w:numId w:val="13"/>
@@ -141,9 +141,9 @@
     </w:p>
     <w:tbl>
       <w:tblPr>
-        <w:tblStyle w:val="11"/>
+        <w:tblStyle w:val="1"/>
         <w:tblW w:w="0" w:type="auto"/>
-        <w:tblLook w:val="04A0"/>
+        <w:tblLook w:val="04A0" w:firstRow="1" w:lastRow="0" w:firstColumn="1" w:lastColumn="0" w:noHBand="0" w:noVBand="1"/>
       </w:tblPr>
       <w:tblGrid>
         <w:gridCol w:w="2181"/>
@@ -151,11 +151,11 @@
       </w:tblGrid>
       <w:tr>
         <w:trPr>
-          <w:cnfStyle w:val="100000000000"/>
+          <w:cnfStyle w:val="100000000000" w:firstRow="1" w:lastRow="0" w:firstColumn="0" w:lastColumn="0" w:oddVBand="0" w:evenVBand="0" w:oddHBand="0" w:evenHBand="0" w:firstRowFirstColumn="0" w:firstRowLastColumn="0" w:lastRowFirstColumn="0" w:lastRowLastColumn="0"/>
         </w:trPr>
         <w:tc>
           <w:tcPr>
-            <w:cnfStyle w:val="001000000000"/>
+            <w:cnfStyle w:val="001000000000" w:firstRow="0" w:lastRow="0" w:firstColumn="1" w:lastColumn="0" w:oddVBand="0" w:evenVBand="0" w:oddHBand="0" w:evenHBand="0" w:firstRowFirstColumn="0" w:firstRowLastColumn="0" w:lastRowFirstColumn="0" w:lastRowLastColumn="0"/>
             <w:tcW w:w="0" w:type="auto"/>
           </w:tcPr>
           <w:p>
@@ -170,7 +170,7 @@
           </w:tcPr>
           <w:p>
             <w:pPr>
-              <w:cnfStyle w:val="100000000000"/>
+              <w:cnfStyle w:val="100000000000" w:firstRow="1" w:lastRow="0" w:firstColumn="0" w:lastColumn="0" w:oddVBand="0" w:evenVBand="0" w:oddHBand="0" w:evenHBand="0" w:firstRowFirstColumn="0" w:firstRowLastColumn="0" w:lastRowFirstColumn="0" w:lastRowLastColumn="0"/>
             </w:pPr>
             <w:r>
               <w:t>Value</w:t>
@@ -180,11 +180,11 @@
       </w:tr>
       <w:tr>
         <w:trPr>
-          <w:cnfStyle w:val="000000100000"/>
+          <w:cnfStyle w:val="000000100000" w:firstRow="0" w:lastRow="0" w:firstColumn="0" w:lastColumn="0" w:oddVBand="0" w:evenVBand="0" w:oddHBand="1" w:evenHBand="0" w:firstRowFirstColumn="0" w:firstRowLastColumn="0" w:lastRowFirstColumn="0" w:lastRowLastColumn="0"/>
         </w:trPr>
         <w:tc>
           <w:tcPr>
-            <w:cnfStyle w:val="001000000000"/>
+            <w:cnfStyle w:val="001000000000" w:firstRow="0" w:lastRow="0" w:firstColumn="1" w:lastColumn="0" w:oddVBand="0" w:evenVBand="0" w:oddHBand="0" w:evenHBand="0" w:firstRowFirstColumn="0" w:firstRowLastColumn="0" w:lastRowFirstColumn="0" w:lastRowLastColumn="0"/>
             <w:tcW w:w="0" w:type="auto"/>
           </w:tcPr>
           <w:p>
@@ -199,7 +199,7 @@
           </w:tcPr>
           <w:p>
             <w:pPr>
-              <w:cnfStyle w:val="000000100000"/>
+              <w:cnfStyle w:val="000000100000" w:firstRow="0" w:lastRow="0" w:firstColumn="0" w:lastColumn="0" w:oddVBand="0" w:evenVBand="0" w:oddHBand="1" w:evenHBand="0" w:firstRowFirstColumn="0" w:firstRowLastColumn="0" w:lastRowFirstColumn="0" w:lastRowLastColumn="0"/>
             </w:pPr>
             <w:r>
               <w:t xml:space="preserve"> 5V-20V</w:t>
@@ -210,7 +210,7 @@
       <w:tr>
         <w:tc>
           <w:tcPr>
-            <w:cnfStyle w:val="001000000000"/>
+            <w:cnfStyle w:val="001000000000" w:firstRow="0" w:lastRow="0" w:firstColumn="1" w:lastColumn="0" w:oddVBand="0" w:evenVBand="0" w:oddHBand="0" w:evenHBand="0" w:firstRowFirstColumn="0" w:firstRowLastColumn="0" w:lastRowFirstColumn="0" w:lastRowLastColumn="0"/>
             <w:tcW w:w="0" w:type="auto"/>
           </w:tcPr>
           <w:p>
@@ -225,7 +225,7 @@
           </w:tcPr>
           <w:p>
             <w:pPr>
-              <w:cnfStyle w:val="000000000000"/>
+              <w:cnfStyle w:val="000000000000" w:firstRow="0" w:lastRow="0" w:firstColumn="0" w:lastColumn="0" w:oddVBand="0" w:evenVBand="0" w:oddHBand="0" w:evenHBand="0" w:firstRowFirstColumn="0" w:firstRowLastColumn="0" w:lastRowFirstColumn="0" w:lastRowLastColumn="0"/>
             </w:pPr>
             <w:r>
               <w:t xml:space="preserve"> </w:t>
@@ -244,11 +244,11 @@
       </w:tr>
       <w:tr>
         <w:trPr>
-          <w:cnfStyle w:val="000000100000"/>
+          <w:cnfStyle w:val="000000100000" w:firstRow="0" w:lastRow="0" w:firstColumn="0" w:lastColumn="0" w:oddVBand="0" w:evenVBand="0" w:oddHBand="1" w:evenHBand="0" w:firstRowFirstColumn="0" w:firstRowLastColumn="0" w:lastRowFirstColumn="0" w:lastRowLastColumn="0"/>
         </w:trPr>
         <w:tc>
           <w:tcPr>
-            <w:cnfStyle w:val="001000000000"/>
+            <w:cnfStyle w:val="001000000000" w:firstRow="0" w:lastRow="0" w:firstColumn="1" w:lastColumn="0" w:oddVBand="0" w:evenVBand="0" w:oddHBand="0" w:evenHBand="0" w:firstRowFirstColumn="0" w:firstRowLastColumn="0" w:lastRowFirstColumn="0" w:lastRowLastColumn="0"/>
             <w:tcW w:w="0" w:type="auto"/>
           </w:tcPr>
           <w:p>
@@ -272,7 +272,7 @@
           </w:tcPr>
           <w:p>
             <w:pPr>
-              <w:cnfStyle w:val="000000100000"/>
+              <w:cnfStyle w:val="000000100000" w:firstRow="0" w:lastRow="0" w:firstColumn="0" w:lastColumn="0" w:oddVBand="0" w:evenVBand="0" w:oddHBand="1" w:evenHBand="0" w:firstRowFirstColumn="0" w:firstRowLastColumn="0" w:lastRowFirstColumn="0" w:lastRowLastColumn="0"/>
             </w:pPr>
             <w:r>
               <w:t xml:space="preserve"> up to 1</w:t>
@@ -295,7 +295,7 @@
       <w:tr>
         <w:tc>
           <w:tcPr>
-            <w:cnfStyle w:val="001000000000"/>
+            <w:cnfStyle w:val="001000000000" w:firstRow="0" w:lastRow="0" w:firstColumn="1" w:lastColumn="0" w:oddVBand="0" w:evenVBand="0" w:oddHBand="0" w:evenHBand="0" w:firstRowFirstColumn="0" w:firstRowLastColumn="0" w:lastRowFirstColumn="0" w:lastRowLastColumn="0"/>
             <w:tcW w:w="0" w:type="auto"/>
           </w:tcPr>
           <w:p>
@@ -310,7 +310,7 @@
           </w:tcPr>
           <w:p>
             <w:pPr>
-              <w:cnfStyle w:val="000000000000"/>
+              <w:cnfStyle w:val="000000000000" w:firstRow="0" w:lastRow="0" w:firstColumn="0" w:lastColumn="0" w:oddVBand="0" w:evenVBand="0" w:oddHBand="0" w:evenHBand="0" w:firstRowFirstColumn="0" w:firstRowLastColumn="0" w:lastRowFirstColumn="0" w:lastRowLastColumn="0"/>
             </w:pPr>
             <w:r>
               <w:t xml:space="preserve"> </w:t>
@@ -323,11 +323,11 @@
       </w:tr>
       <w:tr>
         <w:trPr>
-          <w:cnfStyle w:val="000000100000"/>
+          <w:cnfStyle w:val="000000100000" w:firstRow="0" w:lastRow="0" w:firstColumn="0" w:lastColumn="0" w:oddVBand="0" w:evenVBand="0" w:oddHBand="1" w:evenHBand="0" w:firstRowFirstColumn="0" w:firstRowLastColumn="0" w:lastRowFirstColumn="0" w:lastRowLastColumn="0"/>
         </w:trPr>
         <w:tc>
           <w:tcPr>
-            <w:cnfStyle w:val="001000000000"/>
+            <w:cnfStyle w:val="001000000000" w:firstRow="0" w:lastRow="0" w:firstColumn="1" w:lastColumn="0" w:oddVBand="0" w:evenVBand="0" w:oddHBand="0" w:evenHBand="0" w:firstRowFirstColumn="0" w:firstRowLastColumn="0" w:lastRowFirstColumn="0" w:lastRowLastColumn="0"/>
             <w:tcW w:w="0" w:type="auto"/>
           </w:tcPr>
           <w:p>
@@ -342,7 +342,7 @@
           </w:tcPr>
           <w:p>
             <w:pPr>
-              <w:cnfStyle w:val="000000100000"/>
+              <w:cnfStyle w:val="000000100000" w:firstRow="0" w:lastRow="0" w:firstColumn="0" w:lastColumn="0" w:oddVBand="0" w:evenVBand="0" w:oddHBand="1" w:evenHBand="0" w:firstRowFirstColumn="0" w:firstRowLastColumn="0" w:lastRowFirstColumn="0" w:lastRowLastColumn="0"/>
             </w:pPr>
             <w:r>
               <w:t xml:space="preserve"> STM32F4</w:t>
@@ -362,7 +362,7 @@
       <w:tr>
         <w:tc>
           <w:tcPr>
-            <w:cnfStyle w:val="001000000000"/>
+            <w:cnfStyle w:val="001000000000" w:firstRow="0" w:lastRow="0" w:firstColumn="1" w:lastColumn="0" w:oddVBand="0" w:evenVBand="0" w:oddHBand="0" w:evenHBand="0" w:firstRowFirstColumn="0" w:firstRowLastColumn="0" w:lastRowFirstColumn="0" w:lastRowLastColumn="0"/>
             <w:tcW w:w="0" w:type="auto"/>
           </w:tcPr>
           <w:p>
@@ -377,7 +377,7 @@
           </w:tcPr>
           <w:p>
             <w:pPr>
-              <w:cnfStyle w:val="000000000000"/>
+              <w:cnfStyle w:val="000000000000" w:firstRow="0" w:lastRow="0" w:firstColumn="0" w:lastColumn="0" w:oddVBand="0" w:evenVBand="0" w:oddHBand="0" w:evenHBand="0" w:firstRowFirstColumn="0" w:firstRowLastColumn="0" w:lastRowFirstColumn="0" w:lastRowLastColumn="0"/>
             </w:pPr>
             <w:r>
               <w:t xml:space="preserve"> SN65HVD232DR</w:t>
@@ -387,11 +387,11 @@
       </w:tr>
       <w:tr>
         <w:trPr>
-          <w:cnfStyle w:val="000000100000"/>
+          <w:cnfStyle w:val="000000100000" w:firstRow="0" w:lastRow="0" w:firstColumn="0" w:lastColumn="0" w:oddVBand="0" w:evenVBand="0" w:oddHBand="1" w:evenHBand="0" w:firstRowFirstColumn="0" w:firstRowLastColumn="0" w:lastRowFirstColumn="0" w:lastRowLastColumn="0"/>
         </w:trPr>
         <w:tc>
           <w:tcPr>
-            <w:cnfStyle w:val="001000000000"/>
+            <w:cnfStyle w:val="001000000000" w:firstRow="0" w:lastRow="0" w:firstColumn="1" w:lastColumn="0" w:oddVBand="0" w:evenVBand="0" w:oddHBand="0" w:evenHBand="0" w:firstRowFirstColumn="0" w:firstRowLastColumn="0" w:lastRowFirstColumn="0" w:lastRowLastColumn="0"/>
             <w:tcW w:w="0" w:type="auto"/>
           </w:tcPr>
           <w:p>
@@ -406,7 +406,7 @@
           </w:tcPr>
           <w:p>
             <w:pPr>
-              <w:cnfStyle w:val="000000100000"/>
+              <w:cnfStyle w:val="000000100000" w:firstRow="0" w:lastRow="0" w:firstColumn="0" w:lastColumn="0" w:oddVBand="0" w:evenVBand="0" w:oddHBand="1" w:evenHBand="0" w:firstRowFirstColumn="0" w:firstRowLastColumn="0" w:lastRowFirstColumn="0" w:lastRowLastColumn="0"/>
             </w:pPr>
             <w:r>
               <w:t xml:space="preserve"> 48.26 mm x 20.85 mm (1.9 in x 0.82 in)</w:t>
@@ -472,7 +472,7 @@
             <o:lock v:ext="edit" aspectratio="t"/>
           </v:shapetype>
           <v:shape id="_x0000_i1025" type="#_x0000_t75" style="width:495.75pt;height:222.75pt">
-            <v:imagedata r:id="rId5" o:title="Untitled__"/>
+            <v:imagedata r:id="rId6" o:title="Untitled__"/>
           </v:shape>
         </w:pict>
       </w:r>
@@ -492,7 +492,7 @@
     </w:p>
     <w:p>
       <w:pPr>
-        <w:pStyle w:val="a5"/>
+        <w:pStyle w:val="ListParagraph"/>
         <w:numPr>
           <w:ilvl w:val="0"/>
           <w:numId w:val="12"/>
@@ -532,7 +532,7 @@
     </w:p>
     <w:p>
       <w:pPr>
-        <w:pStyle w:val="a5"/>
+        <w:pStyle w:val="ListParagraph"/>
         <w:numPr>
           <w:ilvl w:val="0"/>
           <w:numId w:val="12"/>
@@ -563,7 +563,7 @@
     </w:p>
     <w:p>
       <w:pPr>
-        <w:pStyle w:val="a5"/>
+        <w:pStyle w:val="ListParagraph"/>
         <w:numPr>
           <w:ilvl w:val="0"/>
           <w:numId w:val="12"/>
@@ -598,7 +598,7 @@
     </w:p>
     <w:p>
       <w:pPr>
-        <w:pStyle w:val="1"/>
+        <w:pStyle w:val="Heading1"/>
         <w:numPr>
           <w:ilvl w:val="0"/>
           <w:numId w:val="2"/>
@@ -610,7 +610,7 @@
     </w:p>
     <w:p>
       <w:pPr>
-        <w:pStyle w:val="a5"/>
+        <w:pStyle w:val="ListParagraph"/>
         <w:numPr>
           <w:ilvl w:val="0"/>
           <w:numId w:val="12"/>
@@ -625,7 +625,7 @@
     </w:p>
     <w:p>
       <w:pPr>
-        <w:pStyle w:val="a5"/>
+        <w:pStyle w:val="ListParagraph"/>
         <w:numPr>
           <w:ilvl w:val="0"/>
           <w:numId w:val="12"/>
@@ -646,7 +646,7 @@
     </w:p>
     <w:p>
       <w:pPr>
-        <w:pStyle w:val="a5"/>
+        <w:pStyle w:val="ListParagraph"/>
         <w:numPr>
           <w:ilvl w:val="0"/>
           <w:numId w:val="12"/>
@@ -656,6 +656,9 @@
         <w:t xml:space="preserve">Place </w:t>
       </w:r>
       <w:r>
+        <w:rPr>
+          <w:b/>
+        </w:rPr>
         <w:t>Config.txt</w:t>
       </w:r>
       <w:r>
@@ -664,10 +667,10 @@
       <w:r>
         <w:t xml:space="preserve">file to the root folder of SD card (here is </w:t>
       </w:r>
-      <w:hyperlink r:id="rId6" w:history="1">
+      <w:hyperlink r:id="rId7" w:history="1">
         <w:r>
           <w:rPr>
-            <w:rStyle w:val="a7"/>
+            <w:rStyle w:val="Hyperlink"/>
           </w:rPr>
           <w:t>example</w:t>
         </w:r>
@@ -684,7 +687,7 @@
     </w:p>
     <w:p>
       <w:pPr>
-        <w:pStyle w:val="a5"/>
+        <w:pStyle w:val="ListParagraph"/>
         <w:numPr>
           <w:ilvl w:val="0"/>
           <w:numId w:val="12"/>
@@ -702,7 +705,7 @@
     </w:p>
     <w:p>
       <w:pPr>
-        <w:pStyle w:val="a5"/>
+        <w:pStyle w:val="ListParagraph"/>
         <w:numPr>
           <w:ilvl w:val="0"/>
           <w:numId w:val="12"/>
@@ -714,7 +717,7 @@
     </w:p>
     <w:p>
       <w:pPr>
-        <w:pStyle w:val="a5"/>
+        <w:pStyle w:val="ListParagraph"/>
         <w:numPr>
           <w:ilvl w:val="0"/>
           <w:numId w:val="12"/>
@@ -735,7 +738,7 @@
     </w:p>
     <w:p>
       <w:pPr>
-        <w:pStyle w:val="a5"/>
+        <w:pStyle w:val="ListParagraph"/>
         <w:numPr>
           <w:ilvl w:val="0"/>
           <w:numId w:val="12"/>
@@ -750,28 +753,32 @@
     </w:p>
     <w:p>
       <w:pPr>
-        <w:pStyle w:val="a5"/>
+        <w:pStyle w:val="ListParagraph"/>
         <w:numPr>
           <w:ilvl w:val="0"/>
           <w:numId w:val="12"/>
         </w:numPr>
       </w:pPr>
       <w:r>
-        <w:t>The log file placed to root folder and has name in format: HH-MM-</w:t>
-      </w:r>
-      <w:proofErr w:type="gramStart"/>
-      <w:r>
-        <w:t>SS.</w:t>
-      </w:r>
-      <w:r>
+        <w:t xml:space="preserve">The log file placed to root folder and has name in format: </w:t>
+      </w:r>
+      <w:r>
+        <w:rPr>
+          <w:b/>
+        </w:rPr>
+        <w:t>HH-MM-SS.</w:t>
+      </w:r>
+      <w:r>
+        <w:rPr>
+          <w:b/>
+        </w:rPr>
         <w:t>csv</w:t>
       </w:r>
       <w:r>
-        <w:t xml:space="preserve"> ,</w:t>
-      </w:r>
-      <w:proofErr w:type="gramEnd"/>
-      <w:r>
-        <w:t xml:space="preserve">  </w:t>
+        <w:t>,</w:t>
+      </w:r>
+      <w:r>
+        <w:t xml:space="preserve"> </w:t>
       </w:r>
       <w:r>
         <w:t>where HH-MM-SS is time from power cycling of the device</w:t>
@@ -782,7 +789,7 @@
     </w:p>
     <w:p>
       <w:pPr>
-        <w:pStyle w:val="1"/>
+        <w:pStyle w:val="Heading1"/>
         <w:numPr>
           <w:ilvl w:val="0"/>
           <w:numId w:val="2"/>
@@ -796,26 +803,9 @@
       <w:r>
         <w:t xml:space="preserve">All numbers in </w:t>
       </w:r>
-      <w:proofErr w:type="gramStart"/>
-      <w:r>
-        <w:t>c</w:t>
-      </w:r>
-      <w:r>
-        <w:t>onfig</w:t>
-      </w:r>
-      <w:r>
-        <w:t xml:space="preserve">uration  </w:t>
-      </w:r>
-      <w:r>
-        <w:t>t</w:t>
-      </w:r>
-      <w:r>
-        <w:t>e</w:t>
-      </w:r>
-      <w:r>
-        <w:t>xt</w:t>
-      </w:r>
-      <w:proofErr w:type="gramEnd"/>
+      <w:r>
+        <w:t>configuration text</w:t>
+      </w:r>
       <w:r>
         <w:t xml:space="preserve"> should be </w:t>
       </w:r>
@@ -832,10 +822,13 @@
         <w:t xml:space="preserve"> (even filter data mask, </w:t>
       </w:r>
       <w:r>
-        <w:t xml:space="preserve">apologies for the </w:t>
-      </w:r>
-      <w:r>
-        <w:t xml:space="preserve"> inconvenience)</w:t>
+        <w:t xml:space="preserve">apologies for </w:t>
+      </w:r>
+      <w:r>
+        <w:t>the inconvenience</w:t>
+      </w:r>
+      <w:r>
+        <w:t>)</w:t>
       </w:r>
       <w:r>
         <w:t>.</w:t>
@@ -846,9 +839,9 @@
     </w:p>
     <w:tbl>
       <w:tblPr>
-        <w:tblStyle w:val="11"/>
+        <w:tblStyle w:val="1"/>
         <w:tblW w:w="0" w:type="auto"/>
-        <w:tblLook w:val="04A0"/>
+        <w:tblLook w:val="04A0" w:firstRow="1" w:lastRow="0" w:firstColumn="1" w:lastColumn="0" w:noHBand="0" w:noVBand="1"/>
       </w:tblPr>
       <w:tblGrid>
         <w:gridCol w:w="1701"/>
@@ -856,16 +849,16 @@
       </w:tblGrid>
       <w:tr>
         <w:trPr>
-          <w:cnfStyle w:val="100000000000"/>
+          <w:cnfStyle w:val="100000000000" w:firstRow="1" w:lastRow="0" w:firstColumn="0" w:lastColumn="0" w:oddVBand="0" w:evenVBand="0" w:oddHBand="0" w:evenHBand="0" w:firstRowFirstColumn="0" w:firstRowLastColumn="0" w:lastRowFirstColumn="0" w:lastRowLastColumn="0"/>
         </w:trPr>
         <w:tc>
           <w:tcPr>
-            <w:cnfStyle w:val="001000000000"/>
+            <w:cnfStyle w:val="001000000000" w:firstRow="0" w:lastRow="0" w:firstColumn="1" w:lastColumn="0" w:oddVBand="0" w:evenVBand="0" w:oddHBand="0" w:evenHBand="0" w:firstRowFirstColumn="0" w:firstRowLastColumn="0" w:lastRowFirstColumn="0" w:lastRowLastColumn="0"/>
             <w:tcW w:w="0" w:type="auto"/>
           </w:tcPr>
           <w:p>
             <w:pPr>
-              <w:pStyle w:val="a5"/>
+              <w:pStyle w:val="ListParagraph"/>
               <w:ind w:left="0"/>
             </w:pPr>
             <w:r>
@@ -879,9 +872,9 @@
           </w:tcPr>
           <w:p>
             <w:pPr>
-              <w:pStyle w:val="a5"/>
+              <w:pStyle w:val="ListParagraph"/>
               <w:ind w:left="0"/>
-              <w:cnfStyle w:val="100000000000"/>
+              <w:cnfStyle w:val="100000000000" w:firstRow="1" w:lastRow="0" w:firstColumn="0" w:lastColumn="0" w:oddVBand="0" w:evenVBand="0" w:oddHBand="0" w:evenHBand="0" w:firstRowFirstColumn="0" w:firstRowLastColumn="0" w:lastRowFirstColumn="0" w:lastRowLastColumn="0"/>
             </w:pPr>
             <w:r>
               <w:t>Meaning</w:t>
@@ -891,16 +884,16 @@
       </w:tr>
       <w:tr>
         <w:trPr>
-          <w:cnfStyle w:val="000000100000"/>
+          <w:cnfStyle w:val="000000100000" w:firstRow="0" w:lastRow="0" w:firstColumn="0" w:lastColumn="0" w:oddVBand="0" w:evenVBand="0" w:oddHBand="1" w:evenHBand="0" w:firstRowFirstColumn="0" w:firstRowLastColumn="0" w:lastRowFirstColumn="0" w:lastRowLastColumn="0"/>
         </w:trPr>
         <w:tc>
           <w:tcPr>
-            <w:cnfStyle w:val="001000000000"/>
+            <w:cnfStyle w:val="001000000000" w:firstRow="0" w:lastRow="0" w:firstColumn="1" w:lastColumn="0" w:oddVBand="0" w:evenVBand="0" w:oddHBand="0" w:evenHBand="0" w:firstRowFirstColumn="0" w:firstRowLastColumn="0" w:lastRowFirstColumn="0" w:lastRowLastColumn="0"/>
             <w:tcW w:w="0" w:type="auto"/>
           </w:tcPr>
           <w:p>
             <w:pPr>
-              <w:pStyle w:val="a5"/>
+              <w:pStyle w:val="ListParagraph"/>
               <w:ind w:left="0"/>
             </w:pPr>
             <w:r>
@@ -920,9 +913,9 @@
           </w:tcPr>
           <w:p>
             <w:pPr>
-              <w:pStyle w:val="a5"/>
+              <w:pStyle w:val="ListParagraph"/>
               <w:ind w:left="0"/>
-              <w:cnfStyle w:val="000000100000"/>
+              <w:cnfStyle w:val="000000100000" w:firstRow="0" w:lastRow="0" w:firstColumn="0" w:lastColumn="0" w:oddVBand="0" w:evenVBand="0" w:oddHBand="1" w:evenHBand="0" w:firstRowFirstColumn="0" w:firstRowLastColumn="0" w:lastRowFirstColumn="0" w:lastRowLastColumn="0"/>
             </w:pPr>
             <w:r>
               <w:t>CAN bus baud</w:t>
@@ -939,12 +932,12 @@
       <w:tr>
         <w:tc>
           <w:tcPr>
-            <w:cnfStyle w:val="001000000000"/>
+            <w:cnfStyle w:val="001000000000" w:firstRow="0" w:lastRow="0" w:firstColumn="1" w:lastColumn="0" w:oddVBand="0" w:evenVBand="0" w:oddHBand="0" w:evenHBand="0" w:firstRowFirstColumn="0" w:firstRowLastColumn="0" w:lastRowFirstColumn="0" w:lastRowLastColumn="0"/>
             <w:tcW w:w="0" w:type="auto"/>
           </w:tcPr>
           <w:p>
             <w:pPr>
-              <w:pStyle w:val="a5"/>
+              <w:pStyle w:val="ListParagraph"/>
               <w:ind w:left="0"/>
             </w:pPr>
             <w:proofErr w:type="spellStart"/>
@@ -966,9 +959,9 @@
           </w:tcPr>
           <w:p>
             <w:pPr>
-              <w:pStyle w:val="a5"/>
+              <w:pStyle w:val="ListParagraph"/>
               <w:ind w:left="0"/>
-              <w:cnfStyle w:val="000000000000"/>
+              <w:cnfStyle w:val="000000000000" w:firstRow="0" w:lastRow="0" w:firstColumn="0" w:lastColumn="0" w:oddVBand="0" w:evenVBand="0" w:oddHBand="0" w:evenHBand="0" w:firstRowFirstColumn="0" w:firstRowLastColumn="0" w:lastRowFirstColumn="0" w:lastRowLastColumn="0"/>
               <w:rPr>
                 <w:lang w:val="ru-RU"/>
               </w:rPr>
@@ -993,16 +986,16 @@
       </w:tr>
       <w:tr>
         <w:trPr>
-          <w:cnfStyle w:val="000000100000"/>
+          <w:cnfStyle w:val="000000100000" w:firstRow="0" w:lastRow="0" w:firstColumn="0" w:lastColumn="0" w:oddVBand="0" w:evenVBand="0" w:oddHBand="1" w:evenHBand="0" w:firstRowFirstColumn="0" w:firstRowLastColumn="0" w:lastRowFirstColumn="0" w:lastRowLastColumn="0"/>
         </w:trPr>
         <w:tc>
           <w:tcPr>
-            <w:cnfStyle w:val="001000000000"/>
+            <w:cnfStyle w:val="001000000000" w:firstRow="0" w:lastRow="0" w:firstColumn="1" w:lastColumn="0" w:oddVBand="0" w:evenVBand="0" w:oddHBand="0" w:evenHBand="0" w:firstRowFirstColumn="0" w:firstRowLastColumn="0" w:lastRowFirstColumn="0" w:lastRowLastColumn="0"/>
             <w:tcW w:w="0" w:type="auto"/>
           </w:tcPr>
           <w:p>
             <w:pPr>
-              <w:pStyle w:val="a5"/>
+              <w:pStyle w:val="ListParagraph"/>
               <w:ind w:left="0"/>
               <w:rPr>
                 <w:rFonts w:ascii="Consolas" w:eastAsia="Times New Roman" w:hAnsi="Consolas" w:cs="Segoe UI"/>
@@ -1039,9 +1032,9 @@
           </w:tcPr>
           <w:p>
             <w:pPr>
-              <w:pStyle w:val="a5"/>
+              <w:pStyle w:val="ListParagraph"/>
               <w:ind w:left="0"/>
-              <w:cnfStyle w:val="000000100000"/>
+              <w:cnfStyle w:val="000000100000" w:firstRow="0" w:lastRow="0" w:firstColumn="0" w:lastColumn="0" w:oddVBand="0" w:evenVBand="0" w:oddHBand="1" w:evenHBand="0" w:firstRowFirstColumn="0" w:firstRowLastColumn="0" w:lastRowFirstColumn="0" w:lastRowLastColumn="0"/>
             </w:pPr>
             <w:r>
               <w:t>Bit</w:t>
@@ -1058,12 +1051,12 @@
       <w:tr>
         <w:tc>
           <w:tcPr>
-            <w:cnfStyle w:val="001000000000"/>
+            <w:cnfStyle w:val="001000000000" w:firstRow="0" w:lastRow="0" w:firstColumn="1" w:lastColumn="0" w:oddVBand="0" w:evenVBand="0" w:oddHBand="0" w:evenHBand="0" w:firstRowFirstColumn="0" w:firstRowLastColumn="0" w:lastRowFirstColumn="0" w:lastRowLastColumn="0"/>
             <w:tcW w:w="0" w:type="auto"/>
           </w:tcPr>
           <w:p>
             <w:pPr>
-              <w:pStyle w:val="a5"/>
+              <w:pStyle w:val="ListParagraph"/>
               <w:ind w:left="0"/>
               <w:rPr>
                 <w:rFonts w:ascii="Consolas" w:eastAsia="Times New Roman" w:hAnsi="Consolas" w:cs="Segoe UI"/>
@@ -1100,9 +1093,9 @@
           </w:tcPr>
           <w:p>
             <w:pPr>
-              <w:pStyle w:val="a5"/>
+              <w:pStyle w:val="ListParagraph"/>
               <w:ind w:left="0"/>
-              <w:cnfStyle w:val="000000000000"/>
+              <w:cnfStyle w:val="000000000000" w:firstRow="0" w:lastRow="0" w:firstColumn="0" w:lastColumn="0" w:oddVBand="0" w:evenVBand="0" w:oddHBand="0" w:evenHBand="0" w:firstRowFirstColumn="0" w:firstRowLastColumn="0" w:lastRowFirstColumn="0" w:lastRowLastColumn="0"/>
             </w:pPr>
             <w:r>
               <w:t>Expected value for ID</w:t>
@@ -1112,16 +1105,16 @@
       </w:tr>
       <w:tr>
         <w:trPr>
-          <w:cnfStyle w:val="000000100000"/>
+          <w:cnfStyle w:val="000000100000" w:firstRow="0" w:lastRow="0" w:firstColumn="0" w:lastColumn="0" w:oddVBand="0" w:evenVBand="0" w:oddHBand="1" w:evenHBand="0" w:firstRowFirstColumn="0" w:firstRowLastColumn="0" w:lastRowFirstColumn="0" w:lastRowLastColumn="0"/>
         </w:trPr>
         <w:tc>
           <w:tcPr>
-            <w:cnfStyle w:val="001000000000"/>
+            <w:cnfStyle w:val="001000000000" w:firstRow="0" w:lastRow="0" w:firstColumn="1" w:lastColumn="0" w:oddVBand="0" w:evenVBand="0" w:oddHBand="0" w:evenHBand="0" w:firstRowFirstColumn="0" w:firstRowLastColumn="0" w:lastRowFirstColumn="0" w:lastRowLastColumn="0"/>
             <w:tcW w:w="0" w:type="auto"/>
           </w:tcPr>
           <w:p>
             <w:pPr>
-              <w:pStyle w:val="a5"/>
+              <w:pStyle w:val="ListParagraph"/>
               <w:ind w:left="0"/>
               <w:rPr>
                 <w:rFonts w:ascii="Consolas" w:eastAsia="Times New Roman" w:hAnsi="Consolas" w:cs="Segoe UI"/>
@@ -1149,9 +1142,9 @@
           </w:tcPr>
           <w:p>
             <w:pPr>
-              <w:pStyle w:val="a5"/>
+              <w:pStyle w:val="ListParagraph"/>
               <w:ind w:left="0"/>
-              <w:cnfStyle w:val="000000100000"/>
+              <w:cnfStyle w:val="000000100000" w:firstRow="0" w:lastRow="0" w:firstColumn="0" w:lastColumn="0" w:oddVBand="0" w:evenVBand="0" w:oddHBand="1" w:evenHBand="0" w:firstRowFirstColumn="0" w:firstRowLastColumn="0" w:lastRowFirstColumn="0" w:lastRowLastColumn="0"/>
             </w:pPr>
             <w:r>
               <w:t>Messages with standard (11 bit) ID are accepted if set to 1</w:t>
@@ -1162,12 +1155,12 @@
       <w:tr>
         <w:tc>
           <w:tcPr>
-            <w:cnfStyle w:val="001000000000"/>
+            <w:cnfStyle w:val="001000000000" w:firstRow="0" w:lastRow="0" w:firstColumn="1" w:lastColumn="0" w:oddVBand="0" w:evenVBand="0" w:oddHBand="0" w:evenHBand="0" w:firstRowFirstColumn="0" w:firstRowLastColumn="0" w:lastRowFirstColumn="0" w:lastRowLastColumn="0"/>
             <w:tcW w:w="0" w:type="auto"/>
           </w:tcPr>
           <w:p>
             <w:pPr>
-              <w:pStyle w:val="a5"/>
+              <w:pStyle w:val="ListParagraph"/>
               <w:ind w:left="0"/>
               <w:rPr>
                 <w:rFonts w:ascii="Consolas" w:eastAsia="Times New Roman" w:hAnsi="Consolas" w:cs="Segoe UI"/>
@@ -1195,9 +1188,9 @@
           </w:tcPr>
           <w:p>
             <w:pPr>
-              <w:pStyle w:val="a5"/>
+              <w:pStyle w:val="ListParagraph"/>
               <w:ind w:left="0"/>
-              <w:cnfStyle w:val="000000000000"/>
+              <w:cnfStyle w:val="000000000000" w:firstRow="0" w:lastRow="0" w:firstColumn="0" w:lastColumn="0" w:oddVBand="0" w:evenVBand="0" w:oddHBand="0" w:evenHBand="0" w:firstRowFirstColumn="0" w:firstRowLastColumn="0" w:lastRowFirstColumn="0" w:lastRowLastColumn="0"/>
             </w:pPr>
             <w:r>
               <w:t>Messages with extended (24 bit) ID are accepted if set to 1</w:t>
@@ -1207,16 +1200,16 @@
       </w:tr>
       <w:tr>
         <w:trPr>
-          <w:cnfStyle w:val="000000100000"/>
+          <w:cnfStyle w:val="000000100000" w:firstRow="0" w:lastRow="0" w:firstColumn="0" w:lastColumn="0" w:oddVBand="0" w:evenVBand="0" w:oddHBand="1" w:evenHBand="0" w:firstRowFirstColumn="0" w:firstRowLastColumn="0" w:lastRowFirstColumn="0" w:lastRowLastColumn="0"/>
         </w:trPr>
         <w:tc>
           <w:tcPr>
-            <w:cnfStyle w:val="001000000000"/>
+            <w:cnfStyle w:val="001000000000" w:firstRow="0" w:lastRow="0" w:firstColumn="1" w:lastColumn="0" w:oddVBand="0" w:evenVBand="0" w:oddHBand="0" w:evenHBand="0" w:firstRowFirstColumn="0" w:firstRowLastColumn="0" w:lastRowFirstColumn="0" w:lastRowLastColumn="0"/>
             <w:tcW w:w="0" w:type="auto"/>
           </w:tcPr>
           <w:p>
             <w:pPr>
-              <w:pStyle w:val="a5"/>
+              <w:pStyle w:val="ListParagraph"/>
               <w:ind w:left="0"/>
               <w:rPr>
                 <w:rFonts w:ascii="Consolas" w:eastAsia="Times New Roman" w:hAnsi="Consolas" w:cs="Segoe UI"/>
@@ -1242,9 +1235,9 @@
           </w:tcPr>
           <w:p>
             <w:pPr>
-              <w:pStyle w:val="a5"/>
+              <w:pStyle w:val="ListParagraph"/>
               <w:ind w:left="0"/>
-              <w:cnfStyle w:val="000000100000"/>
+              <w:cnfStyle w:val="000000100000" w:firstRow="0" w:lastRow="0" w:firstColumn="0" w:lastColumn="0" w:oddVBand="0" w:evenVBand="0" w:oddHBand="1" w:evenHBand="0" w:firstRowFirstColumn="0" w:firstRowLastColumn="0" w:lastRowFirstColumn="0" w:lastRowLastColumn="0"/>
             </w:pPr>
             <w:r>
               <w:t xml:space="preserve">If 1 then every record in log file has </w:t>
@@ -1267,13 +1260,13 @@
     </w:tbl>
     <w:p>
       <w:pPr>
-        <w:pStyle w:val="a5"/>
+        <w:pStyle w:val="ListParagraph"/>
         <w:ind w:left="-360"/>
       </w:pPr>
     </w:p>
     <w:p>
       <w:pPr>
-        <w:pStyle w:val="a5"/>
+        <w:pStyle w:val="ListParagraph"/>
         <w:ind w:left="-360"/>
       </w:pPr>
       <w:r>
@@ -1291,7 +1284,7 @@
     </w:p>
     <w:p>
       <w:pPr>
-        <w:pStyle w:val="a5"/>
+        <w:pStyle w:val="ListParagraph"/>
         <w:ind w:left="-360"/>
         <w:jc w:val="center"/>
       </w:pPr>
@@ -1426,13 +1419,13 @@
     </w:p>
     <w:p>
       <w:pPr>
-        <w:pStyle w:val="a5"/>
+        <w:pStyle w:val="ListParagraph"/>
         <w:ind w:left="-360"/>
       </w:pPr>
     </w:p>
     <w:p>
       <w:pPr>
-        <w:pStyle w:val="a5"/>
+        <w:pStyle w:val="ListParagraph"/>
         <w:ind w:left="-360"/>
       </w:pPr>
       <w:r>
@@ -1516,7 +1509,7 @@
     </w:p>
     <w:p>
       <w:pPr>
-        <w:pStyle w:val="a5"/>
+        <w:pStyle w:val="ListParagraph"/>
         <w:ind w:left="-360"/>
       </w:pPr>
       <w:r>
@@ -1557,7 +1550,7 @@
     </w:p>
     <w:p>
       <w:pPr>
-        <w:pStyle w:val="1"/>
+        <w:pStyle w:val="Heading1"/>
         <w:numPr>
           <w:ilvl w:val="0"/>
           <w:numId w:val="2"/>
@@ -1570,26 +1563,26 @@
     </w:p>
     <w:p>
       <w:pPr>
-        <w:pStyle w:val="a5"/>
+        <w:pStyle w:val="ListParagraph"/>
         <w:ind w:left="-360"/>
       </w:pPr>
       <w:r>
         <w:pict>
           <v:shape id="_x0000_i1026" type="#_x0000_t75" style="width:412.5pt;height:183pt">
-            <v:imagedata r:id="rId7" o:title="Untitled"/>
+            <v:imagedata r:id="rId8" o:title="Untitled"/>
           </v:shape>
         </w:pict>
       </w:r>
     </w:p>
     <w:p>
       <w:pPr>
-        <w:pStyle w:val="a5"/>
+        <w:pStyle w:val="ListParagraph"/>
         <w:ind w:left="-360"/>
       </w:pPr>
     </w:p>
     <w:p>
       <w:pPr>
-        <w:pStyle w:val="1"/>
+        <w:pStyle w:val="Heading1"/>
         <w:numPr>
           <w:ilvl w:val="0"/>
           <w:numId w:val="2"/>
@@ -1601,7 +1594,7 @@
     </w:p>
     <w:p>
       <w:pPr>
-        <w:pStyle w:val="a5"/>
+        <w:pStyle w:val="ListParagraph"/>
         <w:numPr>
           <w:ilvl w:val="0"/>
           <w:numId w:val="12"/>
@@ -1655,7 +1648,7 @@
     </w:p>
     <w:p>
       <w:pPr>
-        <w:pStyle w:val="a5"/>
+        <w:pStyle w:val="ListParagraph"/>
         <w:numPr>
           <w:ilvl w:val="0"/>
           <w:numId w:val="12"/>
@@ -1694,203 +1687,361 @@
     </w:p>
     <w:p>
       <w:pPr>
-        <w:pStyle w:val="a5"/>
-        <w:ind w:left="-360"/>
-      </w:pPr>
-    </w:p>
-    <w:p>
-      <w:pPr>
-        <w:pStyle w:val="a5"/>
-        <w:keepNext/>
-        <w:keepLines/>
+        <w:pStyle w:val="Heading1"/>
         <w:numPr>
           <w:ilvl w:val="0"/>
-          <w:numId w:val="17"/>
+          <w:numId w:val="2"/>
         </w:numPr>
-        <w:spacing w:before="480"/>
-        <w:contextualSpacing w:val="0"/>
-        <w:outlineLvl w:val="0"/>
-        <w:rPr>
-          <w:rFonts w:asciiTheme="majorHAnsi" w:eastAsiaTheme="majorEastAsia" w:hAnsiTheme="majorHAnsi" w:cstheme="majorBidi"/>
-          <w:b/>
-          <w:bCs/>
-          <w:vanish/>
-          <w:color w:val="365F91" w:themeColor="accent1" w:themeShade="BF"/>
-          <w:sz w:val="28"/>
-          <w:szCs w:val="28"/>
-        </w:rPr>
-      </w:pPr>
-    </w:p>
-    <w:p>
-      <w:pPr>
-        <w:pStyle w:val="a5"/>
-        <w:keepNext/>
-        <w:keepLines/>
+      </w:pPr>
+      <w:r>
+        <w:t>CAN bus termination</w:t>
+      </w:r>
+    </w:p>
+    <w:p>
+      <w:pPr>
+        <w:ind w:left="-360"/>
+      </w:pPr>
+      <w:r>
+        <w:t xml:space="preserve">Please note that </w:t>
+      </w:r>
+      <w:r>
+        <w:t xml:space="preserve">the </w:t>
+      </w:r>
+      <w:r>
+        <w:t xml:space="preserve">120 ohm termination resistor is permanently </w:t>
+      </w:r>
+      <w:r>
+        <w:t>placed</w:t>
+      </w:r>
+      <w:r>
+        <w:t xml:space="preserve"> on board. There is no configurable option for it. </w:t>
+      </w:r>
+      <w:r>
+        <w:t>However</w:t>
+      </w:r>
+      <w:r>
+        <w:t>,</w:t>
+      </w:r>
+      <w:r>
+        <w:t xml:space="preserve"> there is a jumper as 0402 resistor </w:t>
+      </w:r>
+      <w:r>
+        <w:t>which</w:t>
+      </w:r>
+      <w:r>
+        <w:t xml:space="preserve"> is possible to unmount for termination disconnection.</w:t>
+      </w:r>
+    </w:p>
+    <w:p>
+      <w:pPr>
+        <w:ind w:left="-360"/>
+      </w:pPr>
+      <w:r>
+        <w:t>If the bus already has termination at the both ends, then you may conside</w:t>
+      </w:r>
+      <w:r>
+        <w:t>r removing on-board termination</w:t>
+      </w:r>
+      <w:r>
+        <w:t>. However, for most application it’s ok to leave it (for example when connecting to vehicle OBD-II diagnostic connector).</w:t>
+      </w:r>
+    </w:p>
+    <w:p>
+      <w:pPr>
+        <w:pStyle w:val="Heading1"/>
         <w:numPr>
           <w:ilvl w:val="0"/>
-          <w:numId w:val="17"/>
+          <w:numId w:val="2"/>
         </w:numPr>
-        <w:spacing w:before="480"/>
-        <w:contextualSpacing w:val="0"/>
-        <w:outlineLvl w:val="0"/>
+      </w:pPr>
+      <w:r>
+        <w:t>CAN bus simulator (playback from file)</w:t>
+      </w:r>
+    </w:p>
+    <w:p>
+      <w:pPr>
+        <w:ind w:left="-360"/>
+      </w:pPr>
+      <w:r>
+        <w:t xml:space="preserve">There is </w:t>
+      </w:r>
+      <w:r>
+        <w:t xml:space="preserve">an </w:t>
+      </w:r>
+      <w:r>
+        <w:t xml:space="preserve">experimental function implemented to </w:t>
+      </w:r>
+      <w:r>
+        <w:t>play back recorded data onto a CAN bus, turn</w:t>
+      </w:r>
+      <w:r>
+        <w:t>ing device</w:t>
+      </w:r>
+      <w:r>
+        <w:t xml:space="preserve"> into a CAN bus simulator.</w:t>
+      </w:r>
+    </w:p>
+    <w:p>
+      <w:pPr>
+        <w:ind w:left="-360"/>
+      </w:pPr>
+    </w:p>
+    <w:p>
+      <w:pPr>
+        <w:ind w:left="-360"/>
+      </w:pPr>
+      <w:r>
+        <w:t>Place recorded log to</w:t>
+      </w:r>
+      <w:r>
+        <w:t xml:space="preserve"> SD card</w:t>
+      </w:r>
+      <w:r>
+        <w:t xml:space="preserve"> root folder, rename it to </w:t>
+      </w:r>
+      <w:r>
         <w:rPr>
-          <w:rFonts w:asciiTheme="majorHAnsi" w:eastAsiaTheme="majorEastAsia" w:hAnsiTheme="majorHAnsi" w:cstheme="majorBidi"/>
           <w:b/>
-          <w:bCs/>
-          <w:vanish/>
-          <w:color w:val="365F91" w:themeColor="accent1" w:themeShade="BF"/>
-          <w:sz w:val="28"/>
-          <w:szCs w:val="28"/>
         </w:rPr>
-      </w:pPr>
-    </w:p>
-    <w:p>
-      <w:pPr>
-        <w:pStyle w:val="a5"/>
-        <w:keepNext/>
-        <w:keepLines/>
-        <w:numPr>
-          <w:ilvl w:val="0"/>
-          <w:numId w:val="17"/>
-        </w:numPr>
-        <w:spacing w:before="480"/>
-        <w:contextualSpacing w:val="0"/>
-        <w:outlineLvl w:val="0"/>
+        <w:t>Play.csv</w:t>
+      </w:r>
+      <w:r>
+        <w:t xml:space="preserve">. </w:t>
+      </w:r>
+      <w:r>
+        <w:t>Press</w:t>
+      </w:r>
+      <w:r>
+        <w:t xml:space="preserve"> "START" </w:t>
+      </w:r>
+      <w:r>
+        <w:t>button</w:t>
+      </w:r>
+      <w:r>
+        <w:t xml:space="preserve">, the device will read Play.csv file line by line and transmit </w:t>
+      </w:r>
+      <w:r>
+        <w:t xml:space="preserve">all </w:t>
+      </w:r>
+      <w:r>
+        <w:t>rec</w:t>
+      </w:r>
+      <w:r>
+        <w:t>orded CAN messages back to bus. After completion</w:t>
+      </w:r>
+      <w:r>
+        <w:t xml:space="preserve"> of </w:t>
+      </w:r>
+      <w:r>
+        <w:t>transmission</w:t>
+      </w:r>
+      <w:r>
+        <w:t xml:space="preserve"> the device will be switched </w:t>
+      </w:r>
+      <w:r>
+        <w:t>to</w:t>
+      </w:r>
+      <w:r>
+        <w:t xml:space="preserve"> standard</w:t>
+      </w:r>
+      <w:r>
+        <w:t xml:space="preserve"> logger </w:t>
+      </w:r>
+      <w:r>
+        <w:t>mode.</w:t>
+      </w:r>
+      <w:bookmarkStart w:id="0" w:name="_GoBack"/>
+      <w:bookmarkEnd w:id="0"/>
+    </w:p>
+    <w:p>
+      <w:pPr>
+        <w:ind w:left="-360"/>
+      </w:pPr>
+    </w:p>
+    <w:p>
+      <w:pPr>
+        <w:ind w:left="-360"/>
+      </w:pPr>
+      <w:r>
+        <w:t xml:space="preserve">- Playback file will be transmitted with the </w:t>
+      </w:r>
+      <w:proofErr w:type="spellStart"/>
+      <w:r>
+        <w:t>baudrate</w:t>
+      </w:r>
+      <w:proofErr w:type="spellEnd"/>
+      <w:r>
+        <w:t xml:space="preserve"> from Config.txt file.</w:t>
+      </w:r>
+    </w:p>
+    <w:p>
+      <w:pPr>
+        <w:ind w:left="-360"/>
+      </w:pPr>
+      <w:r>
+        <w:t>- Playback file should be time-stamped (i.e. recorded with timestamp=1 option)</w:t>
+      </w:r>
+      <w:r>
+        <w:t>.</w:t>
+      </w:r>
+    </w:p>
+    <w:p>
+      <w:pPr>
+        <w:ind w:left="-360"/>
+      </w:pPr>
+      <w:r>
+        <w:t>- Playback file should contain a header, i.e. first l</w:t>
+      </w:r>
+      <w:r>
+        <w:t>ine of the file will be skipped.</w:t>
+      </w:r>
+    </w:p>
+    <w:p>
+      <w:pPr>
+        <w:ind w:left="-360"/>
+      </w:pPr>
+      <w:r>
+        <w:t>- By default, all messages will be send out using standard (11-bit) identifier, if the identifier value from file fits into 11 bit, otherwise it will be send as 24 bit (if it does require more than 11 bit</w:t>
+      </w:r>
+      <w:r>
+        <w:t>s</w:t>
+      </w:r>
+      <w:r>
+        <w:t>)</w:t>
+      </w:r>
+    </w:p>
+    <w:p>
+      <w:pPr>
+        <w:ind w:left="-360"/>
+      </w:pPr>
+      <w:r>
+        <w:t xml:space="preserve">- You can enforce </w:t>
+      </w:r>
+      <w:r>
+        <w:t>the usage of</w:t>
+      </w:r>
+      <w:r>
+        <w:t xml:space="preserve"> extended identifiers only by setting </w:t>
+      </w:r>
+      <w:proofErr w:type="spellStart"/>
+      <w:r>
+        <w:t>log_std</w:t>
+      </w:r>
+      <w:proofErr w:type="spellEnd"/>
+      <w:r>
+        <w:t>=0 in Config.txt</w:t>
+      </w:r>
+    </w:p>
+    <w:p>
+      <w:pPr>
+        <w:ind w:left="-360"/>
+      </w:pPr>
+      <w:r>
+        <w:lastRenderedPageBreak/>
+        <w:t>- Playback mode will be switched back automatically to logger operation after transmission of the last message from file.</w:t>
+      </w:r>
+    </w:p>
+    <w:p>
+      <w:pPr>
+        <w:ind w:left="-360"/>
+      </w:pPr>
+      <w:r>
+        <w:t xml:space="preserve">- The </w:t>
+      </w:r>
+      <w:r>
         <w:rPr>
-          <w:rFonts w:asciiTheme="majorHAnsi" w:eastAsiaTheme="majorEastAsia" w:hAnsiTheme="majorHAnsi" w:cstheme="majorBidi"/>
-          <w:b/>
-          <w:bCs/>
-          <w:vanish/>
-          <w:color w:val="365F91" w:themeColor="accent1" w:themeShade="BF"/>
-          <w:sz w:val="28"/>
-          <w:szCs w:val="28"/>
+          <w:color w:val="00B050"/>
         </w:rPr>
-      </w:pPr>
-    </w:p>
-    <w:p>
-      <w:pPr>
-        <w:pStyle w:val="a5"/>
-        <w:keepNext/>
-        <w:keepLines/>
-        <w:numPr>
-          <w:ilvl w:val="0"/>
-          <w:numId w:val="17"/>
-        </w:numPr>
-        <w:spacing w:before="480"/>
-        <w:contextualSpacing w:val="0"/>
-        <w:outlineLvl w:val="0"/>
+        <w:t>green</w:t>
+      </w:r>
+      <w:r>
+        <w:t xml:space="preserve"> LED will be off during playback, the </w:t>
+      </w:r>
+      <w:r>
         <w:rPr>
-          <w:rFonts w:asciiTheme="majorHAnsi" w:eastAsiaTheme="majorEastAsia" w:hAnsiTheme="majorHAnsi" w:cstheme="majorBidi"/>
-          <w:b/>
-          <w:bCs/>
-          <w:vanish/>
-          <w:color w:val="365F91" w:themeColor="accent1" w:themeShade="BF"/>
-          <w:sz w:val="28"/>
-          <w:szCs w:val="28"/>
+          <w:color w:val="0070C0"/>
         </w:rPr>
-      </w:pPr>
-    </w:p>
-    <w:p>
-      <w:pPr>
-        <w:pStyle w:val="a5"/>
-        <w:keepNext/>
-        <w:keepLines/>
-        <w:numPr>
-          <w:ilvl w:val="0"/>
-          <w:numId w:val="17"/>
-        </w:numPr>
-        <w:spacing w:before="480"/>
-        <w:contextualSpacing w:val="0"/>
-        <w:outlineLvl w:val="0"/>
+        <w:t>blue</w:t>
+      </w:r>
+      <w:r>
+        <w:t xml:space="preserve"> LED will toggle every time when message has been sent, </w:t>
+      </w:r>
+      <w:r>
         <w:rPr>
-          <w:rFonts w:asciiTheme="majorHAnsi" w:eastAsiaTheme="majorEastAsia" w:hAnsiTheme="majorHAnsi" w:cstheme="majorBidi"/>
-          <w:b/>
-          <w:bCs/>
-          <w:vanish/>
-          <w:color w:val="365F91" w:themeColor="accent1" w:themeShade="BF"/>
-          <w:sz w:val="28"/>
-          <w:szCs w:val="28"/>
+          <w:color w:val="FF0000"/>
         </w:rPr>
-      </w:pPr>
-    </w:p>
-    <w:p>
-      <w:pPr>
-        <w:pStyle w:val="1"/>
-        <w:numPr>
-          <w:ilvl w:val="0"/>
-          <w:numId w:val="17"/>
-        </w:numPr>
-      </w:pPr>
-      <w:r>
-        <w:t>CAN bus termination</w:t>
-      </w:r>
-    </w:p>
-    <w:p>
-      <w:r>
-        <w:t xml:space="preserve">Please note that </w:t>
-      </w:r>
-      <w:r>
-        <w:t xml:space="preserve">the </w:t>
-      </w:r>
-      <w:r>
-        <w:t xml:space="preserve">120 ohm termination resistor is permanently </w:t>
-      </w:r>
-      <w:r>
-        <w:t>placed</w:t>
-      </w:r>
-      <w:r>
-        <w:t xml:space="preserve"> on board. There is no configurable option for it. </w:t>
-      </w:r>
-      <w:r>
-        <w:t>However</w:t>
-      </w:r>
-      <w:r>
-        <w:t>,</w:t>
-      </w:r>
-      <w:r>
-        <w:t xml:space="preserve"> there is a jumper as 0402 resistor </w:t>
-      </w:r>
-      <w:r>
-        <w:t>which</w:t>
-      </w:r>
-      <w:r>
-        <w:t xml:space="preserve"> is possible to </w:t>
+        <w:t>red</w:t>
+      </w:r>
+      <w:r>
+        <w:t xml:space="preserve"> LED will be on if any faults occurred.</w:t>
+      </w:r>
+    </w:p>
+    <w:p>
+      <w:pPr>
+        <w:ind w:left="-360"/>
+      </w:pPr>
+    </w:p>
+    <w:p>
+      <w:pPr>
+        <w:ind w:left="-360"/>
+      </w:pPr>
+      <w:r>
+        <w:t>Limitation</w:t>
+      </w:r>
+      <w:r>
+        <w:t>s</w:t>
+      </w:r>
+      <w:r>
+        <w:t>:</w:t>
+      </w:r>
+    </w:p>
+    <w:p>
+      <w:pPr>
+        <w:ind w:left="-360"/>
+      </w:pPr>
+      <w:r>
+        <w:t>- All messages should be acknowledged from the CAN bus side.</w:t>
+      </w:r>
+    </w:p>
+    <w:p>
+      <w:pPr>
+        <w:ind w:left="-360"/>
+      </w:pPr>
+      <w:r>
+        <w:t xml:space="preserve">- It is not exactly time accurate because timestamp has 1 </w:t>
       </w:r>
       <w:proofErr w:type="spellStart"/>
       <w:r>
-        <w:t>unmount</w:t>
+        <w:t>ms</w:t>
       </w:r>
       <w:proofErr w:type="spellEnd"/>
       <w:r>
-        <w:t xml:space="preserve"> for termination disconnection.</w:t>
-      </w:r>
-    </w:p>
-    <w:p>
-      <w:r>
-        <w:t>If the bus already has termination at the both ends, then you may conside</w:t>
-      </w:r>
-      <w:r>
-        <w:t>r removing on-board termination</w:t>
-      </w:r>
-      <w:r>
-        <w:t>. However, for most application it’s ok to leave it (for example when connecting to vehicle OBD-II diagnostic connector).</w:t>
-      </w:r>
-    </w:p>
-    <w:p>
-      <w:pPr>
-        <w:pStyle w:val="a5"/>
+        <w:t xml:space="preserve"> granularity.</w:t>
+      </w:r>
+    </w:p>
+    <w:p>
+      <w:pPr>
         <w:ind w:left="-360"/>
       </w:pPr>
-    </w:p>
-    <w:p>
-      <w:pPr>
-        <w:pStyle w:val="a5"/>
+      <w:r>
+        <w:t>- The only way to exit playback mode in case if it’s stuck (for example due to bus fault), is to power cycle the device.</w:t>
+      </w:r>
+    </w:p>
+    <w:p>
+      <w:pPr>
+        <w:pStyle w:val="ListParagraph"/>
         <w:ind w:left="-360"/>
       </w:pPr>
     </w:p>
     <w:p>
       <w:pPr>
-        <w:pStyle w:val="a5"/>
+        <w:pStyle w:val="ListParagraph"/>
+        <w:ind w:left="-360"/>
+      </w:pPr>
+    </w:p>
+    <w:p>
+      <w:pPr>
+        <w:pStyle w:val="ListParagraph"/>
         <w:ind w:left="-360"/>
       </w:pPr>
     </w:p>
@@ -1905,8 +2056,8 @@
 </file>
 
 <file path=word/numbering.xml><?xml version="1.0" encoding="utf-8"?>
-<w:numbering xmlns:ve="http://schemas.openxmlformats.org/markup-compatibility/2006" xmlns:o="urn:schemas-microsoft-com:office:office" xmlns:r="http://schemas.openxmlformats.org/officeDocument/2006/relationships" xmlns:m="http://schemas.openxmlformats.org/officeDocument/2006/math" xmlns:v="urn:schemas-microsoft-com:vml" xmlns:wp="http://schemas.openxmlformats.org/drawingml/2006/wordprocessingDrawing" xmlns:w10="urn:schemas-microsoft-com:office:word" xmlns:w="http://schemas.openxmlformats.org/wordprocessingml/2006/main" xmlns:wne="http://schemas.microsoft.com/office/word/2006/wordml">
-  <w:abstractNum w:abstractNumId="0">
+<w:numbering xmlns:wpc="http://schemas.microsoft.com/office/word/2010/wordprocessingCanvas" xmlns:mc="http://schemas.openxmlformats.org/markup-compatibility/2006" xmlns:o="urn:schemas-microsoft-com:office:office" xmlns:r="http://schemas.openxmlformats.org/officeDocument/2006/relationships" xmlns:m="http://schemas.openxmlformats.org/officeDocument/2006/math" xmlns:v="urn:schemas-microsoft-com:vml" xmlns:wp14="http://schemas.microsoft.com/office/word/2010/wordprocessingDrawing" xmlns:wp="http://schemas.openxmlformats.org/drawingml/2006/wordprocessingDrawing" xmlns:w10="urn:schemas-microsoft-com:office:word" xmlns:w="http://schemas.openxmlformats.org/wordprocessingml/2006/main" xmlns:w14="http://schemas.microsoft.com/office/word/2010/wordml" xmlns:w15="http://schemas.microsoft.com/office/word/2012/wordml" xmlns:wpg="http://schemas.microsoft.com/office/word/2010/wordprocessingGroup" xmlns:wpi="http://schemas.microsoft.com/office/word/2010/wordprocessingInk" xmlns:wne="http://schemas.microsoft.com/office/word/2006/wordml" xmlns:wps="http://schemas.microsoft.com/office/word/2010/wordprocessingShape" mc:Ignorable="w14 w15 wp14">
+  <w:abstractNum w:abstractNumId="0" w15:restartNumberingAfterBreak="0">
     <w:nsid w:val="061D262F"/>
     <w:multiLevelType w:val="multilevel"/>
     <w:tmpl w:val="E02803CE"/>
@@ -2024,7 +2175,7 @@
       </w:rPr>
     </w:lvl>
   </w:abstractNum>
-  <w:abstractNum w:abstractNumId="1">
+  <w:abstractNum w:abstractNumId="1" w15:restartNumberingAfterBreak="0">
     <w:nsid w:val="1A526A60"/>
     <w:multiLevelType w:val="hybridMultilevel"/>
     <w:tmpl w:val="E21E1A50"/>
@@ -2110,7 +2261,7 @@
       </w:pPr>
     </w:lvl>
   </w:abstractNum>
-  <w:abstractNum w:abstractNumId="2">
+  <w:abstractNum w:abstractNumId="2" w15:restartNumberingAfterBreak="0">
     <w:nsid w:val="285A31C8"/>
     <w:multiLevelType w:val="hybridMultilevel"/>
     <w:tmpl w:val="1B363814"/>
@@ -2198,7 +2349,7 @@
       </w:pPr>
     </w:lvl>
   </w:abstractNum>
-  <w:abstractNum w:abstractNumId="3">
+  <w:abstractNum w:abstractNumId="3" w15:restartNumberingAfterBreak="0">
     <w:nsid w:val="2E8F5664"/>
     <w:multiLevelType w:val="hybridMultilevel"/>
     <w:tmpl w:val="09181BEE"/>
@@ -2289,7 +2440,7 @@
       </w:pPr>
     </w:lvl>
   </w:abstractNum>
-  <w:abstractNum w:abstractNumId="4">
+  <w:abstractNum w:abstractNumId="4" w15:restartNumberingAfterBreak="0">
     <w:nsid w:val="3FED1A9B"/>
     <w:multiLevelType w:val="hybridMultilevel"/>
     <w:tmpl w:val="83D64424"/>
@@ -2375,7 +2526,7 @@
       </w:pPr>
     </w:lvl>
   </w:abstractNum>
-  <w:abstractNum w:abstractNumId="5">
+  <w:abstractNum w:abstractNumId="5" w15:restartNumberingAfterBreak="0">
     <w:nsid w:val="44151EA3"/>
     <w:multiLevelType w:val="hybridMultilevel"/>
     <w:tmpl w:val="5C02351A"/>
@@ -2461,7 +2612,7 @@
       </w:pPr>
     </w:lvl>
   </w:abstractNum>
-  <w:abstractNum w:abstractNumId="6">
+  <w:abstractNum w:abstractNumId="6" w15:restartNumberingAfterBreak="0">
     <w:nsid w:val="4ABF4B96"/>
     <w:multiLevelType w:val="hybridMultilevel"/>
     <w:tmpl w:val="03D206C4"/>
@@ -2550,7 +2701,7 @@
       </w:pPr>
     </w:lvl>
   </w:abstractNum>
-  <w:abstractNum w:abstractNumId="7">
+  <w:abstractNum w:abstractNumId="7" w15:restartNumberingAfterBreak="0">
     <w:nsid w:val="4ED4565C"/>
     <w:multiLevelType w:val="hybridMultilevel"/>
     <w:tmpl w:val="DFC64702"/>
@@ -2638,10 +2789,10 @@
       </w:pPr>
     </w:lvl>
   </w:abstractNum>
-  <w:abstractNum w:abstractNumId="8">
+  <w:abstractNum w:abstractNumId="8" w15:restartNumberingAfterBreak="0">
     <w:nsid w:val="5135266F"/>
     <w:multiLevelType w:val="hybridMultilevel"/>
-    <w:tmpl w:val="1572081E"/>
+    <w:tmpl w:val="24D8CB0E"/>
     <w:lvl w:ilvl="0" w:tplc="6C3498EC">
       <w:numFmt w:val="decimal"/>
       <w:lvlText w:val="%1."/>
@@ -2726,7 +2877,7 @@
       </w:pPr>
     </w:lvl>
   </w:abstractNum>
-  <w:abstractNum w:abstractNumId="9">
+  <w:abstractNum w:abstractNumId="9" w15:restartNumberingAfterBreak="0">
     <w:nsid w:val="52635A80"/>
     <w:multiLevelType w:val="hybridMultilevel"/>
     <w:tmpl w:val="0916D38E"/>
@@ -2814,7 +2965,95 @@
       </w:pPr>
     </w:lvl>
   </w:abstractNum>
-  <w:abstractNum w:abstractNumId="10">
+  <w:abstractNum w:abstractNumId="10" w15:restartNumberingAfterBreak="0">
+    <w:nsid w:val="52CB0A19"/>
+    <w:multiLevelType w:val="hybridMultilevel"/>
+    <w:tmpl w:val="90580586"/>
+    <w:lvl w:ilvl="0" w:tplc="6C3498EC">
+      <w:numFmt w:val="decimal"/>
+      <w:lvlText w:val="%1."/>
+      <w:lvlJc w:val="left"/>
+      <w:pPr>
+        <w:ind w:left="720" w:hanging="360"/>
+      </w:pPr>
+      <w:rPr>
+        <w:rFonts w:hint="default"/>
+      </w:rPr>
+    </w:lvl>
+    <w:lvl w:ilvl="1" w:tplc="04190011">
+      <w:start w:val="1"/>
+      <w:numFmt w:val="decimal"/>
+      <w:lvlText w:val="%2)"/>
+      <w:lvlJc w:val="left"/>
+      <w:pPr>
+        <w:ind w:left="1440" w:hanging="360"/>
+      </w:pPr>
+    </w:lvl>
+    <w:lvl w:ilvl="2" w:tplc="0419001B">
+      <w:start w:val="1"/>
+      <w:numFmt w:val="lowerRoman"/>
+      <w:lvlText w:val="%3."/>
+      <w:lvlJc w:val="right"/>
+      <w:pPr>
+        <w:ind w:left="2160" w:hanging="180"/>
+      </w:pPr>
+    </w:lvl>
+    <w:lvl w:ilvl="3" w:tplc="0419000F" w:tentative="1">
+      <w:start w:val="1"/>
+      <w:numFmt w:val="decimal"/>
+      <w:lvlText w:val="%4."/>
+      <w:lvlJc w:val="left"/>
+      <w:pPr>
+        <w:ind w:left="2880" w:hanging="360"/>
+      </w:pPr>
+    </w:lvl>
+    <w:lvl w:ilvl="4" w:tplc="04190019" w:tentative="1">
+      <w:start w:val="1"/>
+      <w:numFmt w:val="lowerLetter"/>
+      <w:lvlText w:val="%5."/>
+      <w:lvlJc w:val="left"/>
+      <w:pPr>
+        <w:ind w:left="3600" w:hanging="360"/>
+      </w:pPr>
+    </w:lvl>
+    <w:lvl w:ilvl="5" w:tplc="0419001B" w:tentative="1">
+      <w:start w:val="1"/>
+      <w:numFmt w:val="lowerRoman"/>
+      <w:lvlText w:val="%6."/>
+      <w:lvlJc w:val="right"/>
+      <w:pPr>
+        <w:ind w:left="4320" w:hanging="180"/>
+      </w:pPr>
+    </w:lvl>
+    <w:lvl w:ilvl="6" w:tplc="0419000F" w:tentative="1">
+      <w:start w:val="1"/>
+      <w:numFmt w:val="decimal"/>
+      <w:lvlText w:val="%7."/>
+      <w:lvlJc w:val="left"/>
+      <w:pPr>
+        <w:ind w:left="5040" w:hanging="360"/>
+      </w:pPr>
+    </w:lvl>
+    <w:lvl w:ilvl="7" w:tplc="04190019" w:tentative="1">
+      <w:start w:val="1"/>
+      <w:numFmt w:val="lowerLetter"/>
+      <w:lvlText w:val="%8."/>
+      <w:lvlJc w:val="left"/>
+      <w:pPr>
+        <w:ind w:left="5760" w:hanging="360"/>
+      </w:pPr>
+    </w:lvl>
+    <w:lvl w:ilvl="8" w:tplc="0419001B" w:tentative="1">
+      <w:start w:val="1"/>
+      <w:numFmt w:val="lowerRoman"/>
+      <w:lvlText w:val="%9."/>
+      <w:lvlJc w:val="right"/>
+      <w:pPr>
+        <w:ind w:left="6480" w:hanging="180"/>
+      </w:pPr>
+    </w:lvl>
+  </w:abstractNum>
+  <w:abstractNum w:abstractNumId="11" w15:restartNumberingAfterBreak="0">
     <w:nsid w:val="56680D90"/>
     <w:multiLevelType w:val="hybridMultilevel"/>
     <w:tmpl w:val="025860A0"/>
@@ -2927,7 +3166,7 @@
       </w:rPr>
     </w:lvl>
   </w:abstractNum>
-  <w:abstractNum w:abstractNumId="11">
+  <w:abstractNum w:abstractNumId="12" w15:restartNumberingAfterBreak="0">
     <w:nsid w:val="57437E39"/>
     <w:multiLevelType w:val="hybridMultilevel"/>
     <w:tmpl w:val="72046890"/>
@@ -3039,7 +3278,7 @@
       </w:rPr>
     </w:lvl>
   </w:abstractNum>
-  <w:abstractNum w:abstractNumId="12">
+  <w:abstractNum w:abstractNumId="13" w15:restartNumberingAfterBreak="0">
     <w:nsid w:val="6290718E"/>
     <w:multiLevelType w:val="hybridMultilevel"/>
     <w:tmpl w:val="5C02351A"/>
@@ -3125,7 +3364,7 @@
       </w:pPr>
     </w:lvl>
   </w:abstractNum>
-  <w:abstractNum w:abstractNumId="13">
+  <w:abstractNum w:abstractNumId="14" w15:restartNumberingAfterBreak="0">
     <w:nsid w:val="645A224F"/>
     <w:multiLevelType w:val="multilevel"/>
     <w:tmpl w:val="E02803CE"/>
@@ -3243,7 +3482,7 @@
       </w:rPr>
     </w:lvl>
   </w:abstractNum>
-  <w:abstractNum w:abstractNumId="14">
+  <w:abstractNum w:abstractNumId="15" w15:restartNumberingAfterBreak="0">
     <w:nsid w:val="7A79580D"/>
     <w:multiLevelType w:val="hybridMultilevel"/>
     <w:tmpl w:val="1572081E"/>
@@ -3331,7 +3570,7 @@
       </w:pPr>
     </w:lvl>
   </w:abstractNum>
-  <w:abstractNum w:abstractNumId="15">
+  <w:abstractNum w:abstractNumId="16" w15:restartNumberingAfterBreak="0">
     <w:nsid w:val="7E7B7940"/>
     <w:multiLevelType w:val="hybridMultilevel"/>
     <w:tmpl w:val="BCA0FC0A"/>
@@ -3419,7 +3658,7 @@
       </w:pPr>
     </w:lvl>
   </w:abstractNum>
-  <w:abstractNum w:abstractNumId="16">
+  <w:abstractNum w:abstractNumId="17" w15:restartNumberingAfterBreak="0">
     <w:nsid w:val="7FE716C2"/>
     <w:multiLevelType w:val="hybridMultilevel"/>
     <w:tmpl w:val="9766C42A"/>
@@ -3514,13 +3753,13 @@
     <w:abstractNumId w:val="8"/>
   </w:num>
   <w:num w:numId="3">
-    <w:abstractNumId w:val="15"/>
+    <w:abstractNumId w:val="16"/>
   </w:num>
   <w:num w:numId="4">
-    <w:abstractNumId w:val="13"/>
+    <w:abstractNumId w:val="14"/>
   </w:num>
   <w:num w:numId="5">
-    <w:abstractNumId w:val="12"/>
+    <w:abstractNumId w:val="13"/>
   </w:num>
   <w:num w:numId="6">
     <w:abstractNumId w:val="1"/>
@@ -3535,13 +3774,13 @@
     <w:abstractNumId w:val="4"/>
   </w:num>
   <w:num w:numId="10">
-    <w:abstractNumId w:val="10"/>
+    <w:abstractNumId w:val="11"/>
   </w:num>
   <w:num w:numId="11">
     <w:abstractNumId w:val="0"/>
   </w:num>
   <w:num w:numId="12">
-    <w:abstractNumId w:val="11"/>
+    <w:abstractNumId w:val="12"/>
   </w:num>
   <w:num w:numId="13">
     <w:abstractNumId w:val="3"/>
@@ -3553,16 +3792,19 @@
     <w:abstractNumId w:val="7"/>
   </w:num>
   <w:num w:numId="16">
-    <w:abstractNumId w:val="16"/>
+    <w:abstractNumId w:val="17"/>
   </w:num>
   <w:num w:numId="17">
-    <w:abstractNumId w:val="14"/>
+    <w:abstractNumId w:val="15"/>
+  </w:num>
+  <w:num w:numId="18">
+    <w:abstractNumId w:val="10"/>
   </w:num>
 </w:numbering>
 </file>
 
 <file path=word/styles.xml><?xml version="1.0" encoding="utf-8"?>
-<w:styles xmlns:r="http://schemas.openxmlformats.org/officeDocument/2006/relationships" xmlns:w="http://schemas.openxmlformats.org/wordprocessingml/2006/main">
+<w:styles xmlns:mc="http://schemas.openxmlformats.org/markup-compatibility/2006" xmlns:r="http://schemas.openxmlformats.org/officeDocument/2006/relationships" xmlns:w="http://schemas.openxmlformats.org/wordprocessingml/2006/main" xmlns:w14="http://schemas.microsoft.com/office/word/2010/wordml" xmlns:w15="http://schemas.microsoft.com/office/word/2012/wordml" mc:Ignorable="w14 w15">
   <w:docDefaults>
     <w:rPrDefault>
       <w:rPr>
@@ -3578,146 +3820,380 @@
       </w:pPr>
     </w:pPrDefault>
   </w:docDefaults>
-  <w:latentStyles w:defLockedState="0" w:defUIPriority="99" w:defSemiHidden="1" w:defUnhideWhenUsed="1" w:defQFormat="0" w:count="267">
-    <w:lsdException w:name="Normal" w:semiHidden="0" w:uiPriority="0" w:unhideWhenUsed="0" w:qFormat="1"/>
-    <w:lsdException w:name="heading 1" w:semiHidden="0" w:uiPriority="9" w:unhideWhenUsed="0" w:qFormat="1"/>
-    <w:lsdException w:name="heading 2" w:uiPriority="9" w:qFormat="1"/>
-    <w:lsdException w:name="heading 3" w:uiPriority="9" w:qFormat="1"/>
-    <w:lsdException w:name="heading 4" w:uiPriority="9" w:qFormat="1"/>
-    <w:lsdException w:name="heading 5" w:uiPriority="9" w:qFormat="1"/>
-    <w:lsdException w:name="heading 6" w:uiPriority="9" w:qFormat="1"/>
-    <w:lsdException w:name="heading 7" w:uiPriority="9" w:qFormat="1"/>
-    <w:lsdException w:name="heading 8" w:uiPriority="9" w:qFormat="1"/>
-    <w:lsdException w:name="heading 9" w:uiPriority="9" w:qFormat="1"/>
-    <w:lsdException w:name="toc 1" w:uiPriority="39"/>
-    <w:lsdException w:name="toc 2" w:uiPriority="39"/>
-    <w:lsdException w:name="toc 3" w:uiPriority="39"/>
-    <w:lsdException w:name="toc 4" w:uiPriority="39"/>
-    <w:lsdException w:name="toc 5" w:uiPriority="39"/>
-    <w:lsdException w:name="toc 6" w:uiPriority="39"/>
-    <w:lsdException w:name="toc 7" w:uiPriority="39"/>
-    <w:lsdException w:name="toc 8" w:uiPriority="39"/>
-    <w:lsdException w:name="toc 9" w:uiPriority="39"/>
-    <w:lsdException w:name="caption" w:uiPriority="35" w:qFormat="1"/>
-    <w:lsdException w:name="Title" w:semiHidden="0" w:uiPriority="10" w:unhideWhenUsed="0" w:qFormat="1"/>
-    <w:lsdException w:name="Default Paragraph Font" w:uiPriority="1"/>
-    <w:lsdException w:name="Subtitle" w:semiHidden="0" w:uiPriority="11" w:unhideWhenUsed="0" w:qFormat="1"/>
-    <w:lsdException w:name="Strong" w:semiHidden="0" w:uiPriority="22" w:unhideWhenUsed="0" w:qFormat="1"/>
-    <w:lsdException w:name="Emphasis" w:semiHidden="0" w:uiPriority="20" w:unhideWhenUsed="0" w:qFormat="1"/>
-    <w:lsdException w:name="Table Grid" w:semiHidden="0" w:uiPriority="59" w:unhideWhenUsed="0"/>
-    <w:lsdException w:name="Placeholder Text" w:unhideWhenUsed="0"/>
-    <w:lsdException w:name="No Spacing" w:semiHidden="0" w:uiPriority="1" w:unhideWhenUsed="0" w:qFormat="1"/>
-    <w:lsdException w:name="Light Shading" w:semiHidden="0" w:uiPriority="60" w:unhideWhenUsed="0"/>
-    <w:lsdException w:name="Light List" w:semiHidden="0" w:uiPriority="61" w:unhideWhenUsed="0"/>
-    <w:lsdException w:name="Light Grid" w:semiHidden="0" w:uiPriority="62" w:unhideWhenUsed="0"/>
-    <w:lsdException w:name="Medium Shading 1" w:semiHidden="0" w:uiPriority="63" w:unhideWhenUsed="0"/>
-    <w:lsdException w:name="Medium Shading 2" w:semiHidden="0" w:uiPriority="64" w:unhideWhenUsed="0"/>
-    <w:lsdException w:name="Medium List 1" w:semiHidden="0" w:uiPriority="65" w:unhideWhenUsed="0"/>
-    <w:lsdException w:name="Medium List 2" w:semiHidden="0" w:uiPriority="66" w:unhideWhenUsed="0"/>
-    <w:lsdException w:name="Medium Grid 1" w:semiHidden="0" w:uiPriority="67" w:unhideWhenUsed="0"/>
-    <w:lsdException w:name="Medium Grid 2" w:semiHidden="0" w:uiPriority="68" w:unhideWhenUsed="0"/>
-    <w:lsdException w:name="Medium Grid 3" w:semiHidden="0" w:uiPriority="69" w:unhideWhenUsed="0"/>
-    <w:lsdException w:name="Dark List" w:semiHidden="0" w:uiPriority="70" w:unhideWhenUsed="0"/>
-    <w:lsdException w:name="Colorful Shading" w:semiHidden="0" w:uiPriority="71" w:unhideWhenUsed="0"/>
-    <w:lsdException w:name="Colorful List" w:semiHidden="0" w:uiPriority="72" w:unhideWhenUsed="0"/>
-    <w:lsdException w:name="Colorful Grid" w:semiHidden="0" w:uiPriority="73" w:unhideWhenUsed="0"/>
-    <w:lsdException w:name="Light Shading Accent 1" w:semiHidden="0" w:uiPriority="60" w:unhideWhenUsed="0"/>
-    <w:lsdException w:name="Light List Accent 1" w:semiHidden="0" w:uiPriority="61" w:unhideWhenUsed="0"/>
-    <w:lsdException w:name="Light Grid Accent 1" w:semiHidden="0" w:uiPriority="62" w:unhideWhenUsed="0"/>
-    <w:lsdException w:name="Medium Shading 1 Accent 1" w:semiHidden="0" w:uiPriority="63" w:unhideWhenUsed="0"/>
-    <w:lsdException w:name="Medium Shading 2 Accent 1" w:semiHidden="0" w:uiPriority="64" w:unhideWhenUsed="0"/>
-    <w:lsdException w:name="Medium List 1 Accent 1" w:semiHidden="0" w:uiPriority="65" w:unhideWhenUsed="0"/>
-    <w:lsdException w:name="Revision" w:unhideWhenUsed="0"/>
-    <w:lsdException w:name="List Paragraph" w:semiHidden="0" w:uiPriority="34" w:unhideWhenUsed="0" w:qFormat="1"/>
-    <w:lsdException w:name="Quote" w:semiHidden="0" w:uiPriority="29" w:unhideWhenUsed="0" w:qFormat="1"/>
-    <w:lsdException w:name="Intense Quote" w:semiHidden="0" w:uiPriority="30" w:unhideWhenUsed="0" w:qFormat="1"/>
-    <w:lsdException w:name="Medium List 2 Accent 1" w:semiHidden="0" w:uiPriority="66" w:unhideWhenUsed="0"/>
-    <w:lsdException w:name="Medium Grid 1 Accent 1" w:semiHidden="0" w:uiPriority="67" w:unhideWhenUsed="0"/>
-    <w:lsdException w:name="Medium Grid 2 Accent 1" w:semiHidden="0" w:uiPriority="68" w:unhideWhenUsed="0"/>
-    <w:lsdException w:name="Medium Grid 3 Accent 1" w:semiHidden="0" w:uiPriority="69" w:unhideWhenUsed="0"/>
-    <w:lsdException w:name="Dark List Accent 1" w:semiHidden="0" w:uiPriority="70" w:unhideWhenUsed="0"/>
-    <w:lsdException w:name="Colorful Shading Accent 1" w:semiHidden="0" w:uiPriority="71" w:unhideWhenUsed="0"/>
-    <w:lsdException w:name="Colorful List Accent 1" w:semiHidden="0" w:uiPriority="72" w:unhideWhenUsed="0"/>
-    <w:lsdException w:name="Colorful Grid Accent 1" w:semiHidden="0" w:uiPriority="73" w:unhideWhenUsed="0"/>
-    <w:lsdException w:name="Light Shading Accent 2" w:semiHidden="0" w:uiPriority="60" w:unhideWhenUsed="0"/>
-    <w:lsdException w:name="Light List Accent 2" w:semiHidden="0" w:uiPriority="61" w:unhideWhenUsed="0"/>
-    <w:lsdException w:name="Light Grid Accent 2" w:semiHidden="0" w:uiPriority="62" w:unhideWhenUsed="0"/>
-    <w:lsdException w:name="Medium Shading 1 Accent 2" w:semiHidden="0" w:uiPriority="63" w:unhideWhenUsed="0"/>
-    <w:lsdException w:name="Medium Shading 2 Accent 2" w:semiHidden="0" w:uiPriority="64" w:unhideWhenUsed="0"/>
-    <w:lsdException w:name="Medium List 1 Accent 2" w:semiHidden="0" w:uiPriority="65" w:unhideWhenUsed="0"/>
-    <w:lsdException w:name="Medium List 2 Accent 2" w:semiHidden="0" w:uiPriority="66" w:unhideWhenUsed="0"/>
-    <w:lsdException w:name="Medium Grid 1 Accent 2" w:semiHidden="0" w:uiPriority="67" w:unhideWhenUsed="0"/>
-    <w:lsdException w:name="Medium Grid 2 Accent 2" w:semiHidden="0" w:uiPriority="68" w:unhideWhenUsed="0"/>
-    <w:lsdException w:name="Medium Grid 3 Accent 2" w:semiHidden="0" w:uiPriority="69" w:unhideWhenUsed="0"/>
-    <w:lsdException w:name="Dark List Accent 2" w:semiHidden="0" w:uiPriority="70" w:unhideWhenUsed="0"/>
-    <w:lsdException w:name="Colorful Shading Accent 2" w:semiHidden="0" w:uiPriority="71" w:unhideWhenUsed="0"/>
-    <w:lsdException w:name="Colorful List Accent 2" w:semiHidden="0" w:uiPriority="72" w:unhideWhenUsed="0"/>
-    <w:lsdException w:name="Colorful Grid Accent 2" w:semiHidden="0" w:uiPriority="73" w:unhideWhenUsed="0"/>
-    <w:lsdException w:name="Light Shading Accent 3" w:semiHidden="0" w:uiPriority="60" w:unhideWhenUsed="0"/>
-    <w:lsdException w:name="Light List Accent 3" w:semiHidden="0" w:uiPriority="61" w:unhideWhenUsed="0"/>
-    <w:lsdException w:name="Light Grid Accent 3" w:semiHidden="0" w:uiPriority="62" w:unhideWhenUsed="0"/>
-    <w:lsdException w:name="Medium Shading 1 Accent 3" w:semiHidden="0" w:uiPriority="63" w:unhideWhenUsed="0"/>
-    <w:lsdException w:name="Medium Shading 2 Accent 3" w:semiHidden="0" w:uiPriority="64" w:unhideWhenUsed="0"/>
-    <w:lsdException w:name="Medium List 1 Accent 3" w:semiHidden="0" w:uiPriority="65" w:unhideWhenUsed="0"/>
-    <w:lsdException w:name="Medium List 2 Accent 3" w:semiHidden="0" w:uiPriority="66" w:unhideWhenUsed="0"/>
-    <w:lsdException w:name="Medium Grid 1 Accent 3" w:semiHidden="0" w:uiPriority="67" w:unhideWhenUsed="0"/>
-    <w:lsdException w:name="Medium Grid 2 Accent 3" w:semiHidden="0" w:uiPriority="68" w:unhideWhenUsed="0"/>
-    <w:lsdException w:name="Medium Grid 3 Accent 3" w:semiHidden="0" w:uiPriority="69" w:unhideWhenUsed="0"/>
-    <w:lsdException w:name="Dark List Accent 3" w:semiHidden="0" w:uiPriority="70" w:unhideWhenUsed="0"/>
-    <w:lsdException w:name="Colorful Shading Accent 3" w:semiHidden="0" w:uiPriority="71" w:unhideWhenUsed="0"/>
-    <w:lsdException w:name="Colorful List Accent 3" w:semiHidden="0" w:uiPriority="72" w:unhideWhenUsed="0"/>
-    <w:lsdException w:name="Colorful Grid Accent 3" w:semiHidden="0" w:uiPriority="73" w:unhideWhenUsed="0"/>
-    <w:lsdException w:name="Light Shading Accent 4" w:semiHidden="0" w:uiPriority="60" w:unhideWhenUsed="0"/>
-    <w:lsdException w:name="Light List Accent 4" w:semiHidden="0" w:uiPriority="61" w:unhideWhenUsed="0"/>
-    <w:lsdException w:name="Light Grid Accent 4" w:semiHidden="0" w:uiPriority="62" w:unhideWhenUsed="0"/>
-    <w:lsdException w:name="Medium Shading 1 Accent 4" w:semiHidden="0" w:uiPriority="63" w:unhideWhenUsed="0"/>
-    <w:lsdException w:name="Medium Shading 2 Accent 4" w:semiHidden="0" w:uiPriority="64" w:unhideWhenUsed="0"/>
-    <w:lsdException w:name="Medium List 1 Accent 4" w:semiHidden="0" w:uiPriority="65" w:unhideWhenUsed="0"/>
-    <w:lsdException w:name="Medium List 2 Accent 4" w:semiHidden="0" w:uiPriority="66" w:unhideWhenUsed="0"/>
-    <w:lsdException w:name="Medium Grid 1 Accent 4" w:semiHidden="0" w:uiPriority="67" w:unhideWhenUsed="0"/>
-    <w:lsdException w:name="Medium Grid 2 Accent 4" w:semiHidden="0" w:uiPriority="68" w:unhideWhenUsed="0"/>
-    <w:lsdException w:name="Medium Grid 3 Accent 4" w:semiHidden="0" w:uiPriority="69" w:unhideWhenUsed="0"/>
-    <w:lsdException w:name="Dark List Accent 4" w:semiHidden="0" w:uiPriority="70" w:unhideWhenUsed="0"/>
-    <w:lsdException w:name="Colorful Shading Accent 4" w:semiHidden="0" w:uiPriority="71" w:unhideWhenUsed="0"/>
-    <w:lsdException w:name="Colorful List Accent 4" w:semiHidden="0" w:uiPriority="72" w:unhideWhenUsed="0"/>
-    <w:lsdException w:name="Colorful Grid Accent 4" w:semiHidden="0" w:uiPriority="73" w:unhideWhenUsed="0"/>
-    <w:lsdException w:name="Light Shading Accent 5" w:semiHidden="0" w:uiPriority="60" w:unhideWhenUsed="0"/>
-    <w:lsdException w:name="Light List Accent 5" w:semiHidden="0" w:uiPriority="61" w:unhideWhenUsed="0"/>
-    <w:lsdException w:name="Light Grid Accent 5" w:semiHidden="0" w:uiPriority="62" w:unhideWhenUsed="0"/>
-    <w:lsdException w:name="Medium Shading 1 Accent 5" w:semiHidden="0" w:uiPriority="63" w:unhideWhenUsed="0"/>
-    <w:lsdException w:name="Medium Shading 2 Accent 5" w:semiHidden="0" w:uiPriority="64" w:unhideWhenUsed="0"/>
-    <w:lsdException w:name="Medium List 1 Accent 5" w:semiHidden="0" w:uiPriority="65" w:unhideWhenUsed="0"/>
-    <w:lsdException w:name="Medium List 2 Accent 5" w:semiHidden="0" w:uiPriority="66" w:unhideWhenUsed="0"/>
-    <w:lsdException w:name="Medium Grid 1 Accent 5" w:semiHidden="0" w:uiPriority="67" w:unhideWhenUsed="0"/>
-    <w:lsdException w:name="Medium Grid 2 Accent 5" w:semiHidden="0" w:uiPriority="68" w:unhideWhenUsed="0"/>
-    <w:lsdException w:name="Medium Grid 3 Accent 5" w:semiHidden="0" w:uiPriority="69" w:unhideWhenUsed="0"/>
-    <w:lsdException w:name="Dark List Accent 5" w:semiHidden="0" w:uiPriority="70" w:unhideWhenUsed="0"/>
-    <w:lsdException w:name="Colorful Shading Accent 5" w:semiHidden="0" w:uiPriority="71" w:unhideWhenUsed="0"/>
-    <w:lsdException w:name="Colorful List Accent 5" w:semiHidden="0" w:uiPriority="72" w:unhideWhenUsed="0"/>
-    <w:lsdException w:name="Colorful Grid Accent 5" w:semiHidden="0" w:uiPriority="73" w:unhideWhenUsed="0"/>
-    <w:lsdException w:name="Light Shading Accent 6" w:semiHidden="0" w:uiPriority="60" w:unhideWhenUsed="0"/>
-    <w:lsdException w:name="Light List Accent 6" w:semiHidden="0" w:uiPriority="61" w:unhideWhenUsed="0"/>
-    <w:lsdException w:name="Light Grid Accent 6" w:semiHidden="0" w:uiPriority="62" w:unhideWhenUsed="0"/>
-    <w:lsdException w:name="Medium Shading 1 Accent 6" w:semiHidden="0" w:uiPriority="63" w:unhideWhenUsed="0"/>
-    <w:lsdException w:name="Medium Shading 2 Accent 6" w:semiHidden="0" w:uiPriority="64" w:unhideWhenUsed="0"/>
-    <w:lsdException w:name="Medium List 1 Accent 6" w:semiHidden="0" w:uiPriority="65" w:unhideWhenUsed="0"/>
-    <w:lsdException w:name="Medium List 2 Accent 6" w:semiHidden="0" w:uiPriority="66" w:unhideWhenUsed="0"/>
-    <w:lsdException w:name="Medium Grid 1 Accent 6" w:semiHidden="0" w:uiPriority="67" w:unhideWhenUsed="0"/>
-    <w:lsdException w:name="Medium Grid 2 Accent 6" w:semiHidden="0" w:uiPriority="68" w:unhideWhenUsed="0"/>
-    <w:lsdException w:name="Medium Grid 3 Accent 6" w:semiHidden="0" w:uiPriority="69" w:unhideWhenUsed="0"/>
-    <w:lsdException w:name="Dark List Accent 6" w:semiHidden="0" w:uiPriority="70" w:unhideWhenUsed="0"/>
-    <w:lsdException w:name="Colorful Shading Accent 6" w:semiHidden="0" w:uiPriority="71" w:unhideWhenUsed="0"/>
-    <w:lsdException w:name="Colorful List Accent 6" w:semiHidden="0" w:uiPriority="72" w:unhideWhenUsed="0"/>
-    <w:lsdException w:name="Colorful Grid Accent 6" w:semiHidden="0" w:uiPriority="73" w:unhideWhenUsed="0"/>
-    <w:lsdException w:name="Subtle Emphasis" w:semiHidden="0" w:uiPriority="19" w:unhideWhenUsed="0" w:qFormat="1"/>
-    <w:lsdException w:name="Intense Emphasis" w:semiHidden="0" w:uiPriority="21" w:unhideWhenUsed="0" w:qFormat="1"/>
-    <w:lsdException w:name="Subtle Reference" w:semiHidden="0" w:uiPriority="31" w:unhideWhenUsed="0" w:qFormat="1"/>
-    <w:lsdException w:name="Intense Reference" w:semiHidden="0" w:uiPriority="32" w:unhideWhenUsed="0" w:qFormat="1"/>
-    <w:lsdException w:name="Book Title" w:semiHidden="0" w:uiPriority="33" w:unhideWhenUsed="0" w:qFormat="1"/>
-    <w:lsdException w:name="Bibliography" w:uiPriority="37"/>
-    <w:lsdException w:name="TOC Heading" w:uiPriority="39" w:qFormat="1"/>
+  <w:latentStyles w:defLockedState="0" w:defUIPriority="99" w:defSemiHidden="0" w:defUnhideWhenUsed="0" w:defQFormat="0" w:count="371">
+    <w:lsdException w:name="Normal" w:uiPriority="0" w:qFormat="1"/>
+    <w:lsdException w:name="heading 1" w:uiPriority="9" w:qFormat="1"/>
+    <w:lsdException w:name="heading 2" w:semiHidden="1" w:uiPriority="9" w:unhideWhenUsed="1" w:qFormat="1"/>
+    <w:lsdException w:name="heading 3" w:semiHidden="1" w:uiPriority="9" w:unhideWhenUsed="1" w:qFormat="1"/>
+    <w:lsdException w:name="heading 4" w:semiHidden="1" w:uiPriority="9" w:unhideWhenUsed="1" w:qFormat="1"/>
+    <w:lsdException w:name="heading 5" w:semiHidden="1" w:uiPriority="9" w:unhideWhenUsed="1" w:qFormat="1"/>
+    <w:lsdException w:name="heading 6" w:semiHidden="1" w:uiPriority="9" w:unhideWhenUsed="1" w:qFormat="1"/>
+    <w:lsdException w:name="heading 7" w:semiHidden="1" w:uiPriority="9" w:unhideWhenUsed="1" w:qFormat="1"/>
+    <w:lsdException w:name="heading 8" w:semiHidden="1" w:uiPriority="9" w:unhideWhenUsed="1" w:qFormat="1"/>
+    <w:lsdException w:name="heading 9" w:semiHidden="1" w:uiPriority="9" w:unhideWhenUsed="1" w:qFormat="1"/>
+    <w:lsdException w:name="index 1" w:semiHidden="1" w:unhideWhenUsed="1"/>
+    <w:lsdException w:name="index 2" w:semiHidden="1" w:unhideWhenUsed="1"/>
+    <w:lsdException w:name="index 3" w:semiHidden="1" w:unhideWhenUsed="1"/>
+    <w:lsdException w:name="index 4" w:semiHidden="1" w:unhideWhenUsed="1"/>
+    <w:lsdException w:name="index 5" w:semiHidden="1" w:unhideWhenUsed="1"/>
+    <w:lsdException w:name="index 6" w:semiHidden="1" w:unhideWhenUsed="1"/>
+    <w:lsdException w:name="index 7" w:semiHidden="1" w:unhideWhenUsed="1"/>
+    <w:lsdException w:name="index 8" w:semiHidden="1" w:unhideWhenUsed="1"/>
+    <w:lsdException w:name="index 9" w:semiHidden="1" w:unhideWhenUsed="1"/>
+    <w:lsdException w:name="toc 1" w:semiHidden="1" w:uiPriority="39" w:unhideWhenUsed="1"/>
+    <w:lsdException w:name="toc 2" w:semiHidden="1" w:uiPriority="39" w:unhideWhenUsed="1"/>
+    <w:lsdException w:name="toc 3" w:semiHidden="1" w:uiPriority="39" w:unhideWhenUsed="1"/>
+    <w:lsdException w:name="toc 4" w:semiHidden="1" w:uiPriority="39" w:unhideWhenUsed="1"/>
+    <w:lsdException w:name="toc 5" w:semiHidden="1" w:uiPriority="39" w:unhideWhenUsed="1"/>
+    <w:lsdException w:name="toc 6" w:semiHidden="1" w:uiPriority="39" w:unhideWhenUsed="1"/>
+    <w:lsdException w:name="toc 7" w:semiHidden="1" w:uiPriority="39" w:unhideWhenUsed="1"/>
+    <w:lsdException w:name="toc 8" w:semiHidden="1" w:uiPriority="39" w:unhideWhenUsed="1"/>
+    <w:lsdException w:name="toc 9" w:semiHidden="1" w:uiPriority="39" w:unhideWhenUsed="1"/>
+    <w:lsdException w:name="Normal Indent" w:semiHidden="1" w:unhideWhenUsed="1"/>
+    <w:lsdException w:name="footnote text" w:semiHidden="1" w:unhideWhenUsed="1"/>
+    <w:lsdException w:name="annotation text" w:semiHidden="1" w:unhideWhenUsed="1"/>
+    <w:lsdException w:name="header" w:semiHidden="1" w:unhideWhenUsed="1"/>
+    <w:lsdException w:name="footer" w:semiHidden="1" w:unhideWhenUsed="1"/>
+    <w:lsdException w:name="index heading" w:semiHidden="1" w:unhideWhenUsed="1"/>
+    <w:lsdException w:name="caption" w:semiHidden="1" w:uiPriority="35" w:unhideWhenUsed="1" w:qFormat="1"/>
+    <w:lsdException w:name="table of figures" w:semiHidden="1" w:unhideWhenUsed="1"/>
+    <w:lsdException w:name="envelope address" w:semiHidden="1" w:unhideWhenUsed="1"/>
+    <w:lsdException w:name="envelope return" w:semiHidden="1" w:unhideWhenUsed="1"/>
+    <w:lsdException w:name="footnote reference" w:semiHidden="1" w:unhideWhenUsed="1"/>
+    <w:lsdException w:name="annotation reference" w:semiHidden="1" w:unhideWhenUsed="1"/>
+    <w:lsdException w:name="line number" w:semiHidden="1" w:unhideWhenUsed="1"/>
+    <w:lsdException w:name="page number" w:semiHidden="1" w:unhideWhenUsed="1"/>
+    <w:lsdException w:name="endnote reference" w:semiHidden="1" w:unhideWhenUsed="1"/>
+    <w:lsdException w:name="endnote text" w:semiHidden="1" w:unhideWhenUsed="1"/>
+    <w:lsdException w:name="table of authorities" w:semiHidden="1" w:unhideWhenUsed="1"/>
+    <w:lsdException w:name="macro" w:semiHidden="1" w:unhideWhenUsed="1"/>
+    <w:lsdException w:name="toa heading" w:semiHidden="1" w:unhideWhenUsed="1"/>
+    <w:lsdException w:name="List" w:semiHidden="1" w:unhideWhenUsed="1"/>
+    <w:lsdException w:name="List Bullet" w:semiHidden="1" w:unhideWhenUsed="1"/>
+    <w:lsdException w:name="List Number" w:semiHidden="1" w:unhideWhenUsed="1"/>
+    <w:lsdException w:name="List 2" w:semiHidden="1" w:unhideWhenUsed="1"/>
+    <w:lsdException w:name="List 3" w:semiHidden="1" w:unhideWhenUsed="1"/>
+    <w:lsdException w:name="List 4" w:semiHidden="1" w:unhideWhenUsed="1"/>
+    <w:lsdException w:name="List 5" w:semiHidden="1" w:unhideWhenUsed="1"/>
+    <w:lsdException w:name="List Bullet 2" w:semiHidden="1" w:unhideWhenUsed="1"/>
+    <w:lsdException w:name="List Bullet 3" w:semiHidden="1" w:unhideWhenUsed="1"/>
+    <w:lsdException w:name="List Bullet 4" w:semiHidden="1" w:unhideWhenUsed="1"/>
+    <w:lsdException w:name="List Bullet 5" w:semiHidden="1" w:unhideWhenUsed="1"/>
+    <w:lsdException w:name="List Number 2" w:semiHidden="1" w:unhideWhenUsed="1"/>
+    <w:lsdException w:name="List Number 3" w:semiHidden="1" w:unhideWhenUsed="1"/>
+    <w:lsdException w:name="List Number 4" w:semiHidden="1" w:unhideWhenUsed="1"/>
+    <w:lsdException w:name="List Number 5" w:semiHidden="1" w:unhideWhenUsed="1"/>
+    <w:lsdException w:name="Title" w:uiPriority="10" w:qFormat="1"/>
+    <w:lsdException w:name="Closing" w:semiHidden="1" w:unhideWhenUsed="1"/>
+    <w:lsdException w:name="Signature" w:semiHidden="1" w:unhideWhenUsed="1"/>
+    <w:lsdException w:name="Default Paragraph Font" w:semiHidden="1" w:uiPriority="1" w:unhideWhenUsed="1"/>
+    <w:lsdException w:name="Body Text" w:semiHidden="1" w:unhideWhenUsed="1"/>
+    <w:lsdException w:name="Body Text Indent" w:semiHidden="1" w:unhideWhenUsed="1"/>
+    <w:lsdException w:name="List Continue" w:semiHidden="1" w:unhideWhenUsed="1"/>
+    <w:lsdException w:name="List Continue 2" w:semiHidden="1" w:unhideWhenUsed="1"/>
+    <w:lsdException w:name="List Continue 3" w:semiHidden="1" w:unhideWhenUsed="1"/>
+    <w:lsdException w:name="List Continue 4" w:semiHidden="1" w:unhideWhenUsed="1"/>
+    <w:lsdException w:name="List Continue 5" w:semiHidden="1" w:unhideWhenUsed="1"/>
+    <w:lsdException w:name="Message Header" w:semiHidden="1" w:unhideWhenUsed="1"/>
+    <w:lsdException w:name="Subtitle" w:uiPriority="11" w:qFormat="1"/>
+    <w:lsdException w:name="Salutation" w:semiHidden="1" w:unhideWhenUsed="1"/>
+    <w:lsdException w:name="Date" w:semiHidden="1" w:unhideWhenUsed="1"/>
+    <w:lsdException w:name="Body Text First Indent" w:semiHidden="1" w:unhideWhenUsed="1"/>
+    <w:lsdException w:name="Body Text First Indent 2" w:semiHidden="1" w:unhideWhenUsed="1"/>
+    <w:lsdException w:name="Note Heading" w:semiHidden="1" w:unhideWhenUsed="1"/>
+    <w:lsdException w:name="Body Text 2" w:semiHidden="1" w:unhideWhenUsed="1"/>
+    <w:lsdException w:name="Body Text 3" w:semiHidden="1" w:unhideWhenUsed="1"/>
+    <w:lsdException w:name="Body Text Indent 2" w:semiHidden="1" w:unhideWhenUsed="1"/>
+    <w:lsdException w:name="Body Text Indent 3" w:semiHidden="1" w:unhideWhenUsed="1"/>
+    <w:lsdException w:name="Block Text" w:semiHidden="1" w:unhideWhenUsed="1"/>
+    <w:lsdException w:name="Hyperlink" w:semiHidden="1" w:unhideWhenUsed="1"/>
+    <w:lsdException w:name="FollowedHyperlink" w:semiHidden="1" w:unhideWhenUsed="1"/>
+    <w:lsdException w:name="Strong" w:uiPriority="22" w:qFormat="1"/>
+    <w:lsdException w:name="Emphasis" w:uiPriority="20" w:qFormat="1"/>
+    <w:lsdException w:name="Document Map" w:semiHidden="1" w:unhideWhenUsed="1"/>
+    <w:lsdException w:name="Plain Text" w:semiHidden="1" w:unhideWhenUsed="1"/>
+    <w:lsdException w:name="E-mail Signature" w:semiHidden="1" w:unhideWhenUsed="1"/>
+    <w:lsdException w:name="HTML Top of Form" w:semiHidden="1" w:unhideWhenUsed="1"/>
+    <w:lsdException w:name="HTML Bottom of Form" w:semiHidden="1" w:unhideWhenUsed="1"/>
+    <w:lsdException w:name="Normal (Web)" w:semiHidden="1" w:unhideWhenUsed="1"/>
+    <w:lsdException w:name="HTML Acronym" w:semiHidden="1" w:unhideWhenUsed="1"/>
+    <w:lsdException w:name="HTML Address" w:semiHidden="1" w:unhideWhenUsed="1"/>
+    <w:lsdException w:name="HTML Cite" w:semiHidden="1" w:unhideWhenUsed="1"/>
+    <w:lsdException w:name="HTML Code" w:semiHidden="1" w:unhideWhenUsed="1"/>
+    <w:lsdException w:name="HTML Definition" w:semiHidden="1" w:unhideWhenUsed="1"/>
+    <w:lsdException w:name="HTML Keyboard" w:semiHidden="1" w:unhideWhenUsed="1"/>
+    <w:lsdException w:name="HTML Preformatted" w:semiHidden="1" w:unhideWhenUsed="1"/>
+    <w:lsdException w:name="HTML Sample" w:semiHidden="1" w:unhideWhenUsed="1"/>
+    <w:lsdException w:name="HTML Typewriter" w:semiHidden="1" w:unhideWhenUsed="1"/>
+    <w:lsdException w:name="HTML Variable" w:semiHidden="1" w:unhideWhenUsed="1"/>
+    <w:lsdException w:name="Normal Table" w:semiHidden="1" w:unhideWhenUsed="1"/>
+    <w:lsdException w:name="annotation subject" w:semiHidden="1" w:unhideWhenUsed="1"/>
+    <w:lsdException w:name="No List" w:semiHidden="1" w:unhideWhenUsed="1"/>
+    <w:lsdException w:name="Outline List 1" w:semiHidden="1" w:unhideWhenUsed="1"/>
+    <w:lsdException w:name="Outline List 2" w:semiHidden="1" w:unhideWhenUsed="1"/>
+    <w:lsdException w:name="Outline List 3" w:semiHidden="1" w:unhideWhenUsed="1"/>
+    <w:lsdException w:name="Table Simple 1" w:semiHidden="1" w:unhideWhenUsed="1"/>
+    <w:lsdException w:name="Table Simple 2" w:semiHidden="1" w:unhideWhenUsed="1"/>
+    <w:lsdException w:name="Table Simple 3" w:semiHidden="1" w:unhideWhenUsed="1"/>
+    <w:lsdException w:name="Table Classic 1" w:semiHidden="1" w:unhideWhenUsed="1"/>
+    <w:lsdException w:name="Table Classic 2" w:semiHidden="1" w:unhideWhenUsed="1"/>
+    <w:lsdException w:name="Table Classic 3" w:semiHidden="1" w:unhideWhenUsed="1"/>
+    <w:lsdException w:name="Table Classic 4" w:semiHidden="1" w:unhideWhenUsed="1"/>
+    <w:lsdException w:name="Table Colorful 1" w:semiHidden="1" w:unhideWhenUsed="1"/>
+    <w:lsdException w:name="Table Colorful 2" w:semiHidden="1" w:unhideWhenUsed="1"/>
+    <w:lsdException w:name="Table Colorful 3" w:semiHidden="1" w:unhideWhenUsed="1"/>
+    <w:lsdException w:name="Table Columns 1" w:semiHidden="1" w:unhideWhenUsed="1"/>
+    <w:lsdException w:name="Table Columns 2" w:semiHidden="1" w:unhideWhenUsed="1"/>
+    <w:lsdException w:name="Table Columns 3" w:semiHidden="1" w:unhideWhenUsed="1"/>
+    <w:lsdException w:name="Table Columns 4" w:semiHidden="1" w:unhideWhenUsed="1"/>
+    <w:lsdException w:name="Table Columns 5" w:semiHidden="1" w:unhideWhenUsed="1"/>
+    <w:lsdException w:name="Table Grid 1" w:semiHidden="1" w:unhideWhenUsed="1"/>
+    <w:lsdException w:name="Table Grid 2" w:semiHidden="1" w:unhideWhenUsed="1"/>
+    <w:lsdException w:name="Table Grid 3" w:semiHidden="1" w:unhideWhenUsed="1"/>
+    <w:lsdException w:name="Table Grid 4" w:semiHidden="1" w:unhideWhenUsed="1"/>
+    <w:lsdException w:name="Table Grid 5" w:semiHidden="1" w:unhideWhenUsed="1"/>
+    <w:lsdException w:name="Table Grid 6" w:semiHidden="1" w:unhideWhenUsed="1"/>
+    <w:lsdException w:name="Table Grid 7" w:semiHidden="1" w:unhideWhenUsed="1"/>
+    <w:lsdException w:name="Table Grid 8" w:semiHidden="1" w:unhideWhenUsed="1"/>
+    <w:lsdException w:name="Table List 1" w:semiHidden="1" w:unhideWhenUsed="1"/>
+    <w:lsdException w:name="Table List 2" w:semiHidden="1" w:unhideWhenUsed="1"/>
+    <w:lsdException w:name="Table List 3" w:semiHidden="1" w:unhideWhenUsed="1"/>
+    <w:lsdException w:name="Table List 4" w:semiHidden="1" w:unhideWhenUsed="1"/>
+    <w:lsdException w:name="Table List 5" w:semiHidden="1" w:unhideWhenUsed="1"/>
+    <w:lsdException w:name="Table List 6" w:semiHidden="1" w:unhideWhenUsed="1"/>
+    <w:lsdException w:name="Table List 7" w:semiHidden="1" w:unhideWhenUsed="1"/>
+    <w:lsdException w:name="Table List 8" w:semiHidden="1" w:unhideWhenUsed="1"/>
+    <w:lsdException w:name="Table 3D effects 1" w:semiHidden="1" w:unhideWhenUsed="1"/>
+    <w:lsdException w:name="Table 3D effects 2" w:semiHidden="1" w:unhideWhenUsed="1"/>
+    <w:lsdException w:name="Table 3D effects 3" w:semiHidden="1" w:unhideWhenUsed="1"/>
+    <w:lsdException w:name="Table Contemporary" w:semiHidden="1" w:unhideWhenUsed="1"/>
+    <w:lsdException w:name="Table Elegant" w:semiHidden="1" w:unhideWhenUsed="1"/>
+    <w:lsdException w:name="Table Professional" w:semiHidden="1" w:unhideWhenUsed="1"/>
+    <w:lsdException w:name="Table Subtle 1" w:semiHidden="1" w:unhideWhenUsed="1"/>
+    <w:lsdException w:name="Table Subtle 2" w:semiHidden="1" w:unhideWhenUsed="1"/>
+    <w:lsdException w:name="Table Web 1" w:semiHidden="1" w:unhideWhenUsed="1"/>
+    <w:lsdException w:name="Table Web 2" w:semiHidden="1" w:unhideWhenUsed="1"/>
+    <w:lsdException w:name="Table Web 3" w:semiHidden="1" w:unhideWhenUsed="1"/>
+    <w:lsdException w:name="Balloon Text" w:semiHidden="1" w:unhideWhenUsed="1"/>
+    <w:lsdException w:name="Table Grid" w:uiPriority="59"/>
+    <w:lsdException w:name="Table Theme" w:semiHidden="1" w:unhideWhenUsed="1"/>
+    <w:lsdException w:name="Placeholder Text" w:semiHidden="1"/>
+    <w:lsdException w:name="No Spacing" w:uiPriority="1" w:qFormat="1"/>
+    <w:lsdException w:name="Light Shading" w:uiPriority="60"/>
+    <w:lsdException w:name="Light List" w:uiPriority="61"/>
+    <w:lsdException w:name="Light Grid" w:uiPriority="62"/>
+    <w:lsdException w:name="Medium Shading 1" w:uiPriority="63"/>
+    <w:lsdException w:name="Medium Shading 2" w:uiPriority="64"/>
+    <w:lsdException w:name="Medium List 1" w:uiPriority="65"/>
+    <w:lsdException w:name="Medium List 2" w:uiPriority="66"/>
+    <w:lsdException w:name="Medium Grid 1" w:uiPriority="67"/>
+    <w:lsdException w:name="Medium Grid 2" w:uiPriority="68"/>
+    <w:lsdException w:name="Medium Grid 3" w:uiPriority="69"/>
+    <w:lsdException w:name="Dark List" w:uiPriority="70"/>
+    <w:lsdException w:name="Colorful Shading" w:uiPriority="71"/>
+    <w:lsdException w:name="Colorful List" w:uiPriority="72"/>
+    <w:lsdException w:name="Colorful Grid" w:uiPriority="73"/>
+    <w:lsdException w:name="Light Shading Accent 1" w:uiPriority="60"/>
+    <w:lsdException w:name="Light List Accent 1" w:uiPriority="61"/>
+    <w:lsdException w:name="Light Grid Accent 1" w:uiPriority="62"/>
+    <w:lsdException w:name="Medium Shading 1 Accent 1" w:uiPriority="63"/>
+    <w:lsdException w:name="Medium Shading 2 Accent 1" w:uiPriority="64"/>
+    <w:lsdException w:name="Medium List 1 Accent 1" w:uiPriority="65"/>
+    <w:lsdException w:name="Revision" w:semiHidden="1"/>
+    <w:lsdException w:name="List Paragraph" w:uiPriority="34" w:qFormat="1"/>
+    <w:lsdException w:name="Quote" w:uiPriority="29" w:qFormat="1"/>
+    <w:lsdException w:name="Intense Quote" w:uiPriority="30" w:qFormat="1"/>
+    <w:lsdException w:name="Medium List 2 Accent 1" w:uiPriority="66"/>
+    <w:lsdException w:name="Medium Grid 1 Accent 1" w:uiPriority="67"/>
+    <w:lsdException w:name="Medium Grid 2 Accent 1" w:uiPriority="68"/>
+    <w:lsdException w:name="Medium Grid 3 Accent 1" w:uiPriority="69"/>
+    <w:lsdException w:name="Dark List Accent 1" w:uiPriority="70"/>
+    <w:lsdException w:name="Colorful Shading Accent 1" w:uiPriority="71"/>
+    <w:lsdException w:name="Colorful List Accent 1" w:uiPriority="72"/>
+    <w:lsdException w:name="Colorful Grid Accent 1" w:uiPriority="73"/>
+    <w:lsdException w:name="Light Shading Accent 2" w:uiPriority="60"/>
+    <w:lsdException w:name="Light List Accent 2" w:uiPriority="61"/>
+    <w:lsdException w:name="Light Grid Accent 2" w:uiPriority="62"/>
+    <w:lsdException w:name="Medium Shading 1 Accent 2" w:uiPriority="63"/>
+    <w:lsdException w:name="Medium Shading 2 Accent 2" w:uiPriority="64"/>
+    <w:lsdException w:name="Medium List 1 Accent 2" w:uiPriority="65"/>
+    <w:lsdException w:name="Medium List 2 Accent 2" w:uiPriority="66"/>
+    <w:lsdException w:name="Medium Grid 1 Accent 2" w:uiPriority="67"/>
+    <w:lsdException w:name="Medium Grid 2 Accent 2" w:uiPriority="68"/>
+    <w:lsdException w:name="Medium Grid 3 Accent 2" w:uiPriority="69"/>
+    <w:lsdException w:name="Dark List Accent 2" w:uiPriority="70"/>
+    <w:lsdException w:name="Colorful Shading Accent 2" w:uiPriority="71"/>
+    <w:lsdException w:name="Colorful List Accent 2" w:uiPriority="72"/>
+    <w:lsdException w:name="Colorful Grid Accent 2" w:uiPriority="73"/>
+    <w:lsdException w:name="Light Shading Accent 3" w:uiPriority="60"/>
+    <w:lsdException w:name="Light List Accent 3" w:uiPriority="61"/>
+    <w:lsdException w:name="Light Grid Accent 3" w:uiPriority="62"/>
+    <w:lsdException w:name="Medium Shading 1 Accent 3" w:uiPriority="63"/>
+    <w:lsdException w:name="Medium Shading 2 Accent 3" w:uiPriority="64"/>
+    <w:lsdException w:name="Medium List 1 Accent 3" w:uiPriority="65"/>
+    <w:lsdException w:name="Medium List 2 Accent 3" w:uiPriority="66"/>
+    <w:lsdException w:name="Medium Grid 1 Accent 3" w:uiPriority="67"/>
+    <w:lsdException w:name="Medium Grid 2 Accent 3" w:uiPriority="68"/>
+    <w:lsdException w:name="Medium Grid 3 Accent 3" w:uiPriority="69"/>
+    <w:lsdException w:name="Dark List Accent 3" w:uiPriority="70"/>
+    <w:lsdException w:name="Colorful Shading Accent 3" w:uiPriority="71"/>
+    <w:lsdException w:name="Colorful List Accent 3" w:uiPriority="72"/>
+    <w:lsdException w:name="Colorful Grid Accent 3" w:uiPriority="73"/>
+    <w:lsdException w:name="Light Shading Accent 4" w:uiPriority="60"/>
+    <w:lsdException w:name="Light List Accent 4" w:uiPriority="61"/>
+    <w:lsdException w:name="Light Grid Accent 4" w:uiPriority="62"/>
+    <w:lsdException w:name="Medium Shading 1 Accent 4" w:uiPriority="63"/>
+    <w:lsdException w:name="Medium Shading 2 Accent 4" w:uiPriority="64"/>
+    <w:lsdException w:name="Medium List 1 Accent 4" w:uiPriority="65"/>
+    <w:lsdException w:name="Medium List 2 Accent 4" w:uiPriority="66"/>
+    <w:lsdException w:name="Medium Grid 1 Accent 4" w:uiPriority="67"/>
+    <w:lsdException w:name="Medium Grid 2 Accent 4" w:uiPriority="68"/>
+    <w:lsdException w:name="Medium Grid 3 Accent 4" w:uiPriority="69"/>
+    <w:lsdException w:name="Dark List Accent 4" w:uiPriority="70"/>
+    <w:lsdException w:name="Colorful Shading Accent 4" w:uiPriority="71"/>
+    <w:lsdException w:name="Colorful List Accent 4" w:uiPriority="72"/>
+    <w:lsdException w:name="Colorful Grid Accent 4" w:uiPriority="73"/>
+    <w:lsdException w:name="Light Shading Accent 5" w:uiPriority="60"/>
+    <w:lsdException w:name="Light List Accent 5" w:uiPriority="61"/>
+    <w:lsdException w:name="Light Grid Accent 5" w:uiPriority="62"/>
+    <w:lsdException w:name="Medium Shading 1 Accent 5" w:uiPriority="63"/>
+    <w:lsdException w:name="Medium Shading 2 Accent 5" w:uiPriority="64"/>
+    <w:lsdException w:name="Medium List 1 Accent 5" w:uiPriority="65"/>
+    <w:lsdException w:name="Medium List 2 Accent 5" w:uiPriority="66"/>
+    <w:lsdException w:name="Medium Grid 1 Accent 5" w:uiPriority="67"/>
+    <w:lsdException w:name="Medium Grid 2 Accent 5" w:uiPriority="68"/>
+    <w:lsdException w:name="Medium Grid 3 Accent 5" w:uiPriority="69"/>
+    <w:lsdException w:name="Dark List Accent 5" w:uiPriority="70"/>
+    <w:lsdException w:name="Colorful Shading Accent 5" w:uiPriority="71"/>
+    <w:lsdException w:name="Colorful List Accent 5" w:uiPriority="72"/>
+    <w:lsdException w:name="Colorful Grid Accent 5" w:uiPriority="73"/>
+    <w:lsdException w:name="Light Shading Accent 6" w:uiPriority="60"/>
+    <w:lsdException w:name="Light List Accent 6" w:uiPriority="61"/>
+    <w:lsdException w:name="Light Grid Accent 6" w:uiPriority="62"/>
+    <w:lsdException w:name="Medium Shading 1 Accent 6" w:uiPriority="63"/>
+    <w:lsdException w:name="Medium Shading 2 Accent 6" w:uiPriority="64"/>
+    <w:lsdException w:name="Medium List 1 Accent 6" w:uiPriority="65"/>
+    <w:lsdException w:name="Medium List 2 Accent 6" w:uiPriority="66"/>
+    <w:lsdException w:name="Medium Grid 1 Accent 6" w:uiPriority="67"/>
+    <w:lsdException w:name="Medium Grid 2 Accent 6" w:uiPriority="68"/>
+    <w:lsdException w:name="Medium Grid 3 Accent 6" w:uiPriority="69"/>
+    <w:lsdException w:name="Dark List Accent 6" w:uiPriority="70"/>
+    <w:lsdException w:name="Colorful Shading Accent 6" w:uiPriority="71"/>
+    <w:lsdException w:name="Colorful List Accent 6" w:uiPriority="72"/>
+    <w:lsdException w:name="Colorful Grid Accent 6" w:uiPriority="73"/>
+    <w:lsdException w:name="Subtle Emphasis" w:uiPriority="19" w:qFormat="1"/>
+    <w:lsdException w:name="Intense Emphasis" w:uiPriority="21" w:qFormat="1"/>
+    <w:lsdException w:name="Subtle Reference" w:uiPriority="31" w:qFormat="1"/>
+    <w:lsdException w:name="Intense Reference" w:uiPriority="32" w:qFormat="1"/>
+    <w:lsdException w:name="Book Title" w:uiPriority="33" w:qFormat="1"/>
+    <w:lsdException w:name="Bibliography" w:semiHidden="1" w:uiPriority="37" w:unhideWhenUsed="1"/>
+    <w:lsdException w:name="TOC Heading" w:semiHidden="1" w:uiPriority="39" w:unhideWhenUsed="1" w:qFormat="1"/>
+    <w:lsdException w:name="Plain Table 1" w:uiPriority="41"/>
+    <w:lsdException w:name="Plain Table 2" w:uiPriority="42"/>
+    <w:lsdException w:name="Plain Table 3" w:uiPriority="43"/>
+    <w:lsdException w:name="Plain Table 4" w:uiPriority="44"/>
+    <w:lsdException w:name="Plain Table 5" w:uiPriority="45"/>
+    <w:lsdException w:name="Grid Table Light" w:uiPriority="40"/>
+    <w:lsdException w:name="Grid Table 1 Light" w:uiPriority="46"/>
+    <w:lsdException w:name="Grid Table 2" w:uiPriority="47"/>
+    <w:lsdException w:name="Grid Table 3" w:uiPriority="48"/>
+    <w:lsdException w:name="Grid Table 4" w:uiPriority="49"/>
+    <w:lsdException w:name="Grid Table 5 Dark" w:uiPriority="50"/>
+    <w:lsdException w:name="Grid Table 6 Colorful" w:uiPriority="51"/>
+    <w:lsdException w:name="Grid Table 7 Colorful" w:uiPriority="52"/>
+    <w:lsdException w:name="Grid Table 1 Light Accent 1" w:uiPriority="46"/>
+    <w:lsdException w:name="Grid Table 2 Accent 1" w:uiPriority="47"/>
+    <w:lsdException w:name="Grid Table 3 Accent 1" w:uiPriority="48"/>
+    <w:lsdException w:name="Grid Table 4 Accent 1" w:uiPriority="49"/>
+    <w:lsdException w:name="Grid Table 5 Dark Accent 1" w:uiPriority="50"/>
+    <w:lsdException w:name="Grid Table 6 Colorful Accent 1" w:uiPriority="51"/>
+    <w:lsdException w:name="Grid Table 7 Colorful Accent 1" w:uiPriority="52"/>
+    <w:lsdException w:name="Grid Table 1 Light Accent 2" w:uiPriority="46"/>
+    <w:lsdException w:name="Grid Table 2 Accent 2" w:uiPriority="47"/>
+    <w:lsdException w:name="Grid Table 3 Accent 2" w:uiPriority="48"/>
+    <w:lsdException w:name="Grid Table 4 Accent 2" w:uiPriority="49"/>
+    <w:lsdException w:name="Grid Table 5 Dark Accent 2" w:uiPriority="50"/>
+    <w:lsdException w:name="Grid Table 6 Colorful Accent 2" w:uiPriority="51"/>
+    <w:lsdException w:name="Grid Table 7 Colorful Accent 2" w:uiPriority="52"/>
+    <w:lsdException w:name="Grid Table 1 Light Accent 3" w:uiPriority="46"/>
+    <w:lsdException w:name="Grid Table 2 Accent 3" w:uiPriority="47"/>
+    <w:lsdException w:name="Grid Table 3 Accent 3" w:uiPriority="48"/>
+    <w:lsdException w:name="Grid Table 4 Accent 3" w:uiPriority="49"/>
+    <w:lsdException w:name="Grid Table 5 Dark Accent 3" w:uiPriority="50"/>
+    <w:lsdException w:name="Grid Table 6 Colorful Accent 3" w:uiPriority="51"/>
+    <w:lsdException w:name="Grid Table 7 Colorful Accent 3" w:uiPriority="52"/>
+    <w:lsdException w:name="Grid Table 1 Light Accent 4" w:uiPriority="46"/>
+    <w:lsdException w:name="Grid Table 2 Accent 4" w:uiPriority="47"/>
+    <w:lsdException w:name="Grid Table 3 Accent 4" w:uiPriority="48"/>
+    <w:lsdException w:name="Grid Table 4 Accent 4" w:uiPriority="49"/>
+    <w:lsdException w:name="Grid Table 5 Dark Accent 4" w:uiPriority="50"/>
+    <w:lsdException w:name="Grid Table 6 Colorful Accent 4" w:uiPriority="51"/>
+    <w:lsdException w:name="Grid Table 7 Colorful Accent 4" w:uiPriority="52"/>
+    <w:lsdException w:name="Grid Table 1 Light Accent 5" w:uiPriority="46"/>
+    <w:lsdException w:name="Grid Table 2 Accent 5" w:uiPriority="47"/>
+    <w:lsdException w:name="Grid Table 3 Accent 5" w:uiPriority="48"/>
+    <w:lsdException w:name="Grid Table 4 Accent 5" w:uiPriority="49"/>
+    <w:lsdException w:name="Grid Table 5 Dark Accent 5" w:uiPriority="50"/>
+    <w:lsdException w:name="Grid Table 6 Colorful Accent 5" w:uiPriority="51"/>
+    <w:lsdException w:name="Grid Table 7 Colorful Accent 5" w:uiPriority="52"/>
+    <w:lsdException w:name="Grid Table 1 Light Accent 6" w:uiPriority="46"/>
+    <w:lsdException w:name="Grid Table 2 Accent 6" w:uiPriority="47"/>
+    <w:lsdException w:name="Grid Table 3 Accent 6" w:uiPriority="48"/>
+    <w:lsdException w:name="Grid Table 4 Accent 6" w:uiPriority="49"/>
+    <w:lsdException w:name="Grid Table 5 Dark Accent 6" w:uiPriority="50"/>
+    <w:lsdException w:name="Grid Table 6 Colorful Accent 6" w:uiPriority="51"/>
+    <w:lsdException w:name="Grid Table 7 Colorful Accent 6" w:uiPriority="52"/>
+    <w:lsdException w:name="List Table 1 Light" w:uiPriority="46"/>
+    <w:lsdException w:name="List Table 2" w:uiPriority="47"/>
+    <w:lsdException w:name="List Table 3" w:uiPriority="48"/>
+    <w:lsdException w:name="List Table 4" w:uiPriority="49"/>
+    <w:lsdException w:name="List Table 5 Dark" w:uiPriority="50"/>
+    <w:lsdException w:name="List Table 6 Colorful" w:uiPriority="51"/>
+    <w:lsdException w:name="List Table 7 Colorful" w:uiPriority="52"/>
+    <w:lsdException w:name="List Table 1 Light Accent 1" w:uiPriority="46"/>
+    <w:lsdException w:name="List Table 2 Accent 1" w:uiPriority="47"/>
+    <w:lsdException w:name="List Table 3 Accent 1" w:uiPriority="48"/>
+    <w:lsdException w:name="List Table 4 Accent 1" w:uiPriority="49"/>
+    <w:lsdException w:name="List Table 5 Dark Accent 1" w:uiPriority="50"/>
+    <w:lsdException w:name="List Table 6 Colorful Accent 1" w:uiPriority="51"/>
+    <w:lsdException w:name="List Table 7 Colorful Accent 1" w:uiPriority="52"/>
+    <w:lsdException w:name="List Table 1 Light Accent 2" w:uiPriority="46"/>
+    <w:lsdException w:name="List Table 2 Accent 2" w:uiPriority="47"/>
+    <w:lsdException w:name="List Table 3 Accent 2" w:uiPriority="48"/>
+    <w:lsdException w:name="List Table 4 Accent 2" w:uiPriority="49"/>
+    <w:lsdException w:name="List Table 5 Dark Accent 2" w:uiPriority="50"/>
+    <w:lsdException w:name="List Table 6 Colorful Accent 2" w:uiPriority="51"/>
+    <w:lsdException w:name="List Table 7 Colorful Accent 2" w:uiPriority="52"/>
+    <w:lsdException w:name="List Table 1 Light Accent 3" w:uiPriority="46"/>
+    <w:lsdException w:name="List Table 2 Accent 3" w:uiPriority="47"/>
+    <w:lsdException w:name="List Table 3 Accent 3" w:uiPriority="48"/>
+    <w:lsdException w:name="List Table 4 Accent 3" w:uiPriority="49"/>
+    <w:lsdException w:name="List Table 5 Dark Accent 3" w:uiPriority="50"/>
+    <w:lsdException w:name="List Table 6 Colorful Accent 3" w:uiPriority="51"/>
+    <w:lsdException w:name="List Table 7 Colorful Accent 3" w:uiPriority="52"/>
+    <w:lsdException w:name="List Table 1 Light Accent 4" w:uiPriority="46"/>
+    <w:lsdException w:name="List Table 2 Accent 4" w:uiPriority="47"/>
+    <w:lsdException w:name="List Table 3 Accent 4" w:uiPriority="48"/>
+    <w:lsdException w:name="List Table 4 Accent 4" w:uiPriority="49"/>
+    <w:lsdException w:name="List Table 5 Dark Accent 4" w:uiPriority="50"/>
+    <w:lsdException w:name="List Table 6 Colorful Accent 4" w:uiPriority="51"/>
+    <w:lsdException w:name="List Table 7 Colorful Accent 4" w:uiPriority="52"/>
+    <w:lsdException w:name="List Table 1 Light Accent 5" w:uiPriority="46"/>
+    <w:lsdException w:name="List Table 2 Accent 5" w:uiPriority="47"/>
+    <w:lsdException w:name="List Table 3 Accent 5" w:uiPriority="48"/>
+    <w:lsdException w:name="List Table 4 Accent 5" w:uiPriority="49"/>
+    <w:lsdException w:name="List Table 5 Dark Accent 5" w:uiPriority="50"/>
+    <w:lsdException w:name="List Table 6 Colorful Accent 5" w:uiPriority="51"/>
+    <w:lsdException w:name="List Table 7 Colorful Accent 5" w:uiPriority="52"/>
+    <w:lsdException w:name="List Table 1 Light Accent 6" w:uiPriority="46"/>
+    <w:lsdException w:name="List Table 2 Accent 6" w:uiPriority="47"/>
+    <w:lsdException w:name="List Table 3 Accent 6" w:uiPriority="48"/>
+    <w:lsdException w:name="List Table 4 Accent 6" w:uiPriority="49"/>
+    <w:lsdException w:name="List Table 5 Dark Accent 6" w:uiPriority="50"/>
+    <w:lsdException w:name="List Table 6 Colorful Accent 6" w:uiPriority="51"/>
+    <w:lsdException w:name="List Table 7 Colorful Accent 6" w:uiPriority="52"/>
   </w:latentStyles>
-  <w:style w:type="paragraph" w:default="1" w:styleId="a">
+  <w:style w:type="paragraph" w:default="1" w:styleId="Normal">
     <w:name w:val="Normal"/>
     <w:qFormat/>
     <w:rsid w:val="0073383A"/>
@@ -3728,11 +4204,11 @@
       <w:lang w:val="en-US"/>
     </w:rPr>
   </w:style>
-  <w:style w:type="paragraph" w:styleId="1">
+  <w:style w:type="paragraph" w:styleId="Heading1">
     <w:name w:val="heading 1"/>
-    <w:basedOn w:val="a"/>
-    <w:next w:val="a"/>
-    <w:link w:val="10"/>
+    <w:basedOn w:val="Normal"/>
+    <w:next w:val="Normal"/>
+    <w:link w:val="Heading1Char"/>
     <w:uiPriority w:val="9"/>
     <w:qFormat/>
     <w:rsid w:val="00596D28"/>
@@ -3751,11 +4227,11 @@
       <w:szCs w:val="28"/>
     </w:rPr>
   </w:style>
-  <w:style w:type="paragraph" w:styleId="2">
+  <w:style w:type="paragraph" w:styleId="Heading2">
     <w:name w:val="heading 2"/>
-    <w:basedOn w:val="a"/>
-    <w:next w:val="a"/>
-    <w:link w:val="20"/>
+    <w:basedOn w:val="Normal"/>
+    <w:next w:val="Normal"/>
+    <w:link w:val="Heading2Char"/>
     <w:uiPriority w:val="9"/>
     <w:unhideWhenUsed/>
     <w:qFormat/>
@@ -3775,18 +4251,17 @@
       <w:szCs w:val="26"/>
     </w:rPr>
   </w:style>
-  <w:style w:type="character" w:default="1" w:styleId="a0">
+  <w:style w:type="character" w:default="1" w:styleId="DefaultParagraphFont">
     <w:name w:val="Default Paragraph Font"/>
     <w:uiPriority w:val="1"/>
     <w:semiHidden/>
     <w:unhideWhenUsed/>
   </w:style>
-  <w:style w:type="table" w:default="1" w:styleId="a1">
+  <w:style w:type="table" w:default="1" w:styleId="TableNormal">
     <w:name w:val="Normal Table"/>
     <w:uiPriority w:val="99"/>
     <w:semiHidden/>
     <w:unhideWhenUsed/>
-    <w:qFormat/>
     <w:tblPr>
       <w:tblInd w:w="0" w:type="dxa"/>
       <w:tblCellMar>
@@ -3797,16 +4272,16 @@
       </w:tblCellMar>
     </w:tblPr>
   </w:style>
-  <w:style w:type="numbering" w:default="1" w:styleId="a2">
+  <w:style w:type="numbering" w:default="1" w:styleId="NoList">
     <w:name w:val="No List"/>
     <w:uiPriority w:val="99"/>
     <w:semiHidden/>
     <w:unhideWhenUsed/>
   </w:style>
-  <w:style w:type="character" w:customStyle="1" w:styleId="10">
-    <w:name w:val="Заголовок 1 Знак"/>
-    <w:basedOn w:val="a0"/>
-    <w:link w:val="1"/>
+  <w:style w:type="character" w:customStyle="1" w:styleId="Heading1Char">
+    <w:name w:val="Heading 1 Char"/>
+    <w:basedOn w:val="DefaultParagraphFont"/>
+    <w:link w:val="Heading1"/>
     <w:uiPriority w:val="9"/>
     <w:rsid w:val="00596D28"/>
     <w:rPr>
@@ -3818,10 +4293,10 @@
       <w:szCs w:val="28"/>
     </w:rPr>
   </w:style>
-  <w:style w:type="character" w:customStyle="1" w:styleId="20">
-    <w:name w:val="Заголовок 2 Знак"/>
-    <w:basedOn w:val="a0"/>
-    <w:link w:val="2"/>
+  <w:style w:type="character" w:customStyle="1" w:styleId="Heading2Char">
+    <w:name w:val="Heading 2 Char"/>
+    <w:basedOn w:val="DefaultParagraphFont"/>
+    <w:link w:val="Heading2"/>
     <w:uiPriority w:val="9"/>
     <w:rsid w:val="00596D28"/>
     <w:rPr>
@@ -3833,11 +4308,11 @@
       <w:szCs w:val="26"/>
     </w:rPr>
   </w:style>
-  <w:style w:type="paragraph" w:styleId="a3">
+  <w:style w:type="paragraph" w:styleId="Title">
     <w:name w:val="Title"/>
-    <w:basedOn w:val="a"/>
-    <w:next w:val="a"/>
-    <w:link w:val="a4"/>
+    <w:basedOn w:val="Normal"/>
+    <w:next w:val="Normal"/>
+    <w:link w:val="TitleChar"/>
     <w:uiPriority w:val="10"/>
     <w:qFormat/>
     <w:rsid w:val="00596D28"/>
@@ -3857,10 +4332,10 @@
       <w:szCs w:val="52"/>
     </w:rPr>
   </w:style>
-  <w:style w:type="character" w:customStyle="1" w:styleId="a4">
-    <w:name w:val="Название Знак"/>
-    <w:basedOn w:val="a0"/>
-    <w:link w:val="a3"/>
+  <w:style w:type="character" w:customStyle="1" w:styleId="TitleChar">
+    <w:name w:val="Title Char"/>
+    <w:basedOn w:val="DefaultParagraphFont"/>
+    <w:link w:val="Title"/>
     <w:uiPriority w:val="10"/>
     <w:rsid w:val="00596D28"/>
     <w:rPr>
@@ -3872,9 +4347,9 @@
       <w:szCs w:val="52"/>
     </w:rPr>
   </w:style>
-  <w:style w:type="paragraph" w:styleId="a5">
+  <w:style w:type="paragraph" w:styleId="ListParagraph">
     <w:name w:val="List Paragraph"/>
-    <w:basedOn w:val="a"/>
+    <w:basedOn w:val="Normal"/>
     <w:uiPriority w:val="34"/>
     <w:qFormat/>
     <w:rsid w:val="00596D28"/>
@@ -3883,16 +4358,15 @@
       <w:contextualSpacing/>
     </w:pPr>
   </w:style>
-  <w:style w:type="table" w:styleId="a6">
+  <w:style w:type="table" w:styleId="TableGrid">
     <w:name w:val="Table Grid"/>
-    <w:basedOn w:val="a1"/>
+    <w:basedOn w:val="TableNormal"/>
     <w:uiPriority w:val="59"/>
     <w:rsid w:val="0073383A"/>
     <w:pPr>
       <w:spacing w:after="0" w:line="240" w:lineRule="auto"/>
     </w:pPr>
     <w:tblPr>
-      <w:tblInd w:w="0" w:type="dxa"/>
       <w:tblBorders>
         <w:top w:val="single" w:sz="4" w:space="0" w:color="auto"/>
         <w:left w:val="single" w:sz="4" w:space="0" w:color="auto"/>
@@ -3901,17 +4375,11 @@
         <w:insideH w:val="single" w:sz="4" w:space="0" w:color="auto"/>
         <w:insideV w:val="single" w:sz="4" w:space="0" w:color="auto"/>
       </w:tblBorders>
-      <w:tblCellMar>
-        <w:top w:w="0" w:type="dxa"/>
-        <w:left w:w="108" w:type="dxa"/>
-        <w:bottom w:w="0" w:type="dxa"/>
-        <w:right w:w="108" w:type="dxa"/>
-      </w:tblCellMar>
     </w:tblPr>
   </w:style>
-  <w:style w:type="table" w:customStyle="1" w:styleId="11">
+  <w:style w:type="table" w:customStyle="1" w:styleId="1">
     <w:name w:val="Светлый список1"/>
-    <w:basedOn w:val="a1"/>
+    <w:basedOn w:val="TableNormal"/>
     <w:uiPriority w:val="61"/>
     <w:rsid w:val="00DD2BF3"/>
     <w:pPr>
@@ -3920,19 +4388,12 @@
     <w:tblPr>
       <w:tblStyleRowBandSize w:val="1"/>
       <w:tblStyleColBandSize w:val="1"/>
-      <w:tblInd w:w="0" w:type="dxa"/>
       <w:tblBorders>
         <w:top w:val="single" w:sz="8" w:space="0" w:color="000000" w:themeColor="text1"/>
         <w:left w:val="single" w:sz="8" w:space="0" w:color="000000" w:themeColor="text1"/>
         <w:bottom w:val="single" w:sz="8" w:space="0" w:color="000000" w:themeColor="text1"/>
         <w:right w:val="single" w:sz="8" w:space="0" w:color="000000" w:themeColor="text1"/>
       </w:tblBorders>
-      <w:tblCellMar>
-        <w:top w:w="0" w:type="dxa"/>
-        <w:left w:w="108" w:type="dxa"/>
-        <w:bottom w:w="0" w:type="dxa"/>
-        <w:right w:w="108" w:type="dxa"/>
-      </w:tblCellMar>
     </w:tblPr>
     <w:tblStylePr w:type="firstRow">
       <w:pPr>
@@ -4001,9 +4462,9 @@
       </w:tcPr>
     </w:tblStylePr>
   </w:style>
-  <w:style w:type="character" w:styleId="a7">
+  <w:style w:type="character" w:styleId="Hyperlink">
     <w:name w:val="Hyperlink"/>
-    <w:basedOn w:val="a0"/>
+    <w:basedOn w:val="DefaultParagraphFont"/>
     <w:uiPriority w:val="99"/>
     <w:unhideWhenUsed/>
     <w:rsid w:val="00DD2BF3"/>
@@ -4012,10 +4473,10 @@
       <w:u w:val="single"/>
     </w:rPr>
   </w:style>
-  <w:style w:type="paragraph" w:styleId="a8">
+  <w:style w:type="paragraph" w:styleId="BalloonText">
     <w:name w:val="Balloon Text"/>
-    <w:basedOn w:val="a"/>
-    <w:link w:val="a9"/>
+    <w:basedOn w:val="Normal"/>
+    <w:link w:val="BalloonTextChar"/>
     <w:uiPriority w:val="99"/>
     <w:semiHidden/>
     <w:unhideWhenUsed/>
@@ -4029,10 +4490,10 @@
       <w:szCs w:val="16"/>
     </w:rPr>
   </w:style>
-  <w:style w:type="character" w:customStyle="1" w:styleId="a9">
-    <w:name w:val="Текст выноски Знак"/>
-    <w:basedOn w:val="a0"/>
-    <w:link w:val="a8"/>
+  <w:style w:type="character" w:customStyle="1" w:styleId="BalloonTextChar">
+    <w:name w:val="Balloon Text Char"/>
+    <w:basedOn w:val="DefaultParagraphFont"/>
+    <w:link w:val="BalloonText"/>
     <w:uiPriority w:val="99"/>
     <w:semiHidden/>
     <w:rsid w:val="00DD2BF3"/>
@@ -4043,9 +4504,9 @@
       <w:lang w:val="en-US"/>
     </w:rPr>
   </w:style>
-  <w:style w:type="character" w:styleId="aa">
+  <w:style w:type="character" w:styleId="FollowedHyperlink">
     <w:name w:val="FollowedHyperlink"/>
-    <w:basedOn w:val="a0"/>
+    <w:basedOn w:val="DefaultParagraphFont"/>
     <w:uiPriority w:val="99"/>
     <w:semiHidden/>
     <w:unhideWhenUsed/>
@@ -4339,4 +4800,16 @@
   <a:objectDefaults/>
   <a:extraClrSchemeLst/>
 </a:theme>
+</file>
+
+<file path=customXml/item1.xml><?xml version="1.0" encoding="utf-8"?>
+<b:Sources xmlns:b="http://schemas.openxmlformats.org/officeDocument/2006/bibliography" xmlns="http://schemas.openxmlformats.org/officeDocument/2006/bibliography" SelectedStyle="\APASixthEditionOfficeOnline.xsl" StyleName="APA" Version="6"/>
+</file>
+
+<file path=customXml/itemProps1.xml><?xml version="1.0" encoding="utf-8"?>
+<ds:datastoreItem xmlns:ds="http://schemas.openxmlformats.org/officeDocument/2006/customXml" ds:itemID="{D0B7B432-1B0A-4BFC-AB7F-DC8289493CB7}">
+  <ds:schemaRefs>
+    <ds:schemaRef ds:uri="http://schemas.openxmlformats.org/officeDocument/2006/bibliography"/>
+  </ds:schemaRefs>
+</ds:datastoreItem>
 </file>
</xml_diff>

<commit_message>
tiny correction to documentation
</commit_message>
<xml_diff>
--- a/Doc/CAN Logger (manual).docx
+++ b/Doc/CAN Logger (manual).docx
@@ -655,6 +655,7 @@
       <w:r>
         <w:t xml:space="preserve">Place </w:t>
       </w:r>
+      <w:proofErr w:type="gramStart"/>
       <w:r>
         <w:rPr>
           <w:b/>
@@ -665,18 +666,51 @@
         <w:t xml:space="preserve"> </w:t>
       </w:r>
       <w:r>
-        <w:t xml:space="preserve">file to the root folder of SD card (here is </w:t>
+        <w:t xml:space="preserve"> </w:t>
+      </w:r>
+      <w:r>
+        <w:t>file</w:t>
+      </w:r>
+      <w:proofErr w:type="gramEnd"/>
+      <w:r>
+        <w:t xml:space="preserve"> to the root folder of SD card (here is </w:t>
       </w:r>
       <w:hyperlink r:id="rId7" w:history="1">
         <w:r>
           <w:rPr>
             <w:rStyle w:val="Hyperlink"/>
           </w:rPr>
-          <w:t>example</w:t>
+          <w:t>ex</w:t>
+        </w:r>
+        <w:r>
+          <w:rPr>
+            <w:rStyle w:val="Hyperlink"/>
+          </w:rPr>
+          <w:t>a</w:t>
+        </w:r>
+        <w:bookmarkStart w:id="0" w:name="_GoBack"/>
+        <w:bookmarkEnd w:id="0"/>
+        <w:r>
+          <w:rPr>
+            <w:rStyle w:val="Hyperlink"/>
+          </w:rPr>
+          <w:t>m</w:t>
+        </w:r>
+        <w:r>
+          <w:rPr>
+            <w:rStyle w:val="Hyperlink"/>
+          </w:rPr>
+          <w:t>ple</w:t>
         </w:r>
       </w:hyperlink>
       <w:r>
-        <w:t xml:space="preserve"> of the file)</w:t>
+        <w:t xml:space="preserve"> of the file</w:t>
+      </w:r>
+      <w:r>
+        <w:t xml:space="preserve"> for ODB</w:t>
+      </w:r>
+      <w:r>
+        <w:t>)</w:t>
       </w:r>
       <w:r>
         <w:t>.</w:t>
@@ -1827,31 +1861,20 @@
         <w:t>rec</w:t>
       </w:r>
       <w:r>
-        <w:t>orded CAN messages back to bus. After completion</w:t>
-      </w:r>
-      <w:r>
-        <w:t xml:space="preserve"> of </w:t>
-      </w:r>
-      <w:r>
-        <w:t>transmission</w:t>
-      </w:r>
-      <w:r>
-        <w:t xml:space="preserve"> the device will be switched </w:t>
-      </w:r>
-      <w:r>
-        <w:t>to</w:t>
-      </w:r>
-      <w:r>
-        <w:t xml:space="preserve"> standard</w:t>
-      </w:r>
-      <w:r>
-        <w:t xml:space="preserve"> logger </w:t>
-      </w:r>
-      <w:r>
-        <w:t>mode.</w:t>
-      </w:r>
-      <w:bookmarkStart w:id="0" w:name="_GoBack"/>
-      <w:bookmarkEnd w:id="0"/>
+        <w:t xml:space="preserve">orded CAN messages back to </w:t>
+      </w:r>
+      <w:r>
+        <w:t xml:space="preserve">the </w:t>
+      </w:r>
+      <w:r>
+        <w:t>bus. After completion</w:t>
+      </w:r>
+      <w:r>
+        <w:t xml:space="preserve"> of transmission</w:t>
+      </w:r>
+      <w:r>
+        <w:t xml:space="preserve"> the device will be switched to standard logger mode.</w:t>
+      </w:r>
     </w:p>
     <w:p>
       <w:pPr>
@@ -1938,14 +1961,6 @@
       </w:pPr>
       <w:r>
         <w:lastRenderedPageBreak/>
-        <w:t>- Playback mode will be switched back automatically to logger operation after transmission of the last message from file.</w:t>
-      </w:r>
-    </w:p>
-    <w:p>
-      <w:pPr>
-        <w:ind w:left="-360"/>
-      </w:pPr>
-      <w:r>
         <w:t xml:space="preserve">- The </w:t>
       </w:r>
       <w:r>
@@ -1964,7 +1979,13 @@
         <w:t>blue</w:t>
       </w:r>
       <w:r>
-        <w:t xml:space="preserve"> LED will toggle every time when message has been sent, </w:t>
+        <w:t xml:space="preserve"> LED will toggle every time when </w:t>
+      </w:r>
+      <w:r>
+        <w:t xml:space="preserve">the </w:t>
+      </w:r>
+      <w:r>
+        <w:t xml:space="preserve">message has been sent, </w:t>
       </w:r>
       <w:r>
         <w:rPr>
@@ -4807,7 +4828,7 @@
 </file>
 
 <file path=customXml/itemProps1.xml><?xml version="1.0" encoding="utf-8"?>
-<ds:datastoreItem xmlns:ds="http://schemas.openxmlformats.org/officeDocument/2006/customXml" ds:itemID="{D0B7B432-1B0A-4BFC-AB7F-DC8289493CB7}">
+<ds:datastoreItem xmlns:ds="http://schemas.openxmlformats.org/officeDocument/2006/customXml" ds:itemID="{EB0F19A4-5AFC-4246-B563-CB5EAE0853C9}">
   <ds:schemaRefs>
     <ds:schemaRef ds:uri="http://schemas.openxmlformats.org/officeDocument/2006/bibliography"/>
   </ds:schemaRefs>

</xml_diff>